<commit_message>
Add information concerning use of hall effect sensors
</commit_message>
<xml_diff>
--- a/Documentation/Design.docx
+++ b/Documentation/Design.docx
@@ -70,7 +70,7 @@
             </w:rPr>
             <w:fldChar w:fldCharType="separate"/>
           </w:r>
-          <w:hyperlink w:anchor="_Toc531019243" w:history="1">
+          <w:hyperlink w:anchor="_Toc531537474" w:history="1">
             <w:r>
               <w:rPr>
                 <w:rStyle w:val="Hyperlink"/>
@@ -112,7 +112,7 @@
                 <w:noProof/>
                 <w:webHidden/>
               </w:rPr>
-              <w:instrText xml:space="preserve"> PAGEREF _Toc531019243 \h </w:instrText>
+              <w:instrText xml:space="preserve"> PAGEREF _Toc531537474 \h </w:instrText>
             </w:r>
             <w:r>
               <w:rPr>
@@ -132,7 +132,7 @@
                 <w:noProof/>
                 <w:webHidden/>
               </w:rPr>
-              <w:t>1</w:t>
+              <w:t>2</w:t>
             </w:r>
             <w:r>
               <w:rPr>
@@ -156,7 +156,7 @@
               <w:lang w:eastAsia="en-AU"/>
             </w:rPr>
           </w:pPr>
-          <w:hyperlink w:anchor="_Toc531019244" w:history="1">
+          <w:hyperlink w:anchor="_Toc531537475" w:history="1">
             <w:r>
               <w:rPr>
                 <w:rStyle w:val="Hyperlink"/>
@@ -198,7 +198,7 @@
                 <w:noProof/>
                 <w:webHidden/>
               </w:rPr>
-              <w:instrText xml:space="preserve"> PAGEREF _Toc531019244 \h </w:instrText>
+              <w:instrText xml:space="preserve"> PAGEREF _Toc531537475 \h </w:instrText>
             </w:r>
             <w:r>
               <w:rPr>
@@ -218,7 +218,7 @@
                 <w:noProof/>
                 <w:webHidden/>
               </w:rPr>
-              <w:t>1</w:t>
+              <w:t>2</w:t>
             </w:r>
             <w:r>
               <w:rPr>
@@ -242,7 +242,7 @@
               <w:lang w:eastAsia="en-AU"/>
             </w:rPr>
           </w:pPr>
-          <w:hyperlink w:anchor="_Toc531019245" w:history="1">
+          <w:hyperlink w:anchor="_Toc531537476" w:history="1">
             <w:r>
               <w:rPr>
                 <w:rStyle w:val="Hyperlink"/>
@@ -284,7 +284,7 @@
                 <w:noProof/>
                 <w:webHidden/>
               </w:rPr>
-              <w:instrText xml:space="preserve"> PAGEREF _Toc531019245 \h </w:instrText>
+              <w:instrText xml:space="preserve"> PAGEREF _Toc531537476 \h </w:instrText>
             </w:r>
             <w:r>
               <w:rPr>
@@ -304,7 +304,7 @@
                 <w:noProof/>
                 <w:webHidden/>
               </w:rPr>
-              <w:t>1</w:t>
+              <w:t>2</w:t>
             </w:r>
             <w:r>
               <w:rPr>
@@ -328,7 +328,7 @@
               <w:lang w:eastAsia="en-AU"/>
             </w:rPr>
           </w:pPr>
-          <w:hyperlink w:anchor="_Toc531019246" w:history="1">
+          <w:hyperlink w:anchor="_Toc531537477" w:history="1">
             <w:r>
               <w:rPr>
                 <w:rStyle w:val="Hyperlink"/>
@@ -349,6 +349,92 @@
                 <w:rStyle w:val="Hyperlink"/>
                 <w:noProof/>
               </w:rPr>
+              <w:t>Board composition</w:t>
+            </w:r>
+            <w:r>
+              <w:rPr>
+                <w:noProof/>
+                <w:webHidden/>
+              </w:rPr>
+              <w:tab/>
+            </w:r>
+            <w:r>
+              <w:rPr>
+                <w:noProof/>
+                <w:webHidden/>
+              </w:rPr>
+              <w:fldChar w:fldCharType="begin"/>
+            </w:r>
+            <w:r>
+              <w:rPr>
+                <w:noProof/>
+                <w:webHidden/>
+              </w:rPr>
+              <w:instrText xml:space="preserve"> PAGEREF _Toc531537477 \h </w:instrText>
+            </w:r>
+            <w:r>
+              <w:rPr>
+                <w:noProof/>
+                <w:webHidden/>
+              </w:rPr>
+            </w:r>
+            <w:r>
+              <w:rPr>
+                <w:noProof/>
+                <w:webHidden/>
+              </w:rPr>
+              <w:fldChar w:fldCharType="separate"/>
+            </w:r>
+            <w:r>
+              <w:rPr>
+                <w:noProof/>
+                <w:webHidden/>
+              </w:rPr>
+              <w:t>2</w:t>
+            </w:r>
+            <w:r>
+              <w:rPr>
+                <w:noProof/>
+                <w:webHidden/>
+              </w:rPr>
+              <w:fldChar w:fldCharType="end"/>
+            </w:r>
+          </w:hyperlink>
+        </w:p>
+        <w:p>
+          <w:pPr>
+            <w:pStyle w:val="TOC2"/>
+            <w:tabs>
+              <w:tab w:val="left" w:pos="880"/>
+              <w:tab w:val="right" w:leader="dot" w:pos="9016"/>
+            </w:tabs>
+            <w:rPr>
+              <w:rFonts w:eastAsiaTheme="minorEastAsia"/>
+              <w:noProof/>
+              <w:lang w:eastAsia="en-AU"/>
+            </w:rPr>
+          </w:pPr>
+          <w:hyperlink w:anchor="_Toc531537478" w:history="1">
+            <w:r>
+              <w:rPr>
+                <w:rStyle w:val="Hyperlink"/>
+                <w:noProof/>
+              </w:rPr>
+              <w:t>3.2</w:t>
+            </w:r>
+            <w:r>
+              <w:rPr>
+                <w:rFonts w:eastAsiaTheme="minorEastAsia"/>
+                <w:noProof/>
+                <w:lang w:eastAsia="en-AU"/>
+              </w:rPr>
+              <w:tab/>
+            </w:r>
+            <w:r>
+              <w:rPr>
+                <w:rStyle w:val="Hyperlink"/>
+                <w:noProof/>
+              </w:rPr>
               <w:t>Piece detection</w:t>
             </w:r>
             <w:r>
@@ -370,7 +456,7 @@
                 <w:noProof/>
                 <w:webHidden/>
               </w:rPr>
-              <w:instrText xml:space="preserve"> PAGEREF _Toc531019246 \h </w:instrText>
+              <w:instrText xml:space="preserve"> PAGEREF _Toc531537478 \h </w:instrText>
             </w:r>
             <w:r>
               <w:rPr>
@@ -390,7 +476,7 @@
                 <w:noProof/>
                 <w:webHidden/>
               </w:rPr>
-              <w:t>1</w:t>
+              <w:t>2</w:t>
             </w:r>
             <w:r>
               <w:rPr>
@@ -414,13 +500,13 @@
               <w:lang w:eastAsia="en-AU"/>
             </w:rPr>
           </w:pPr>
-          <w:hyperlink w:anchor="_Toc531019247" w:history="1">
+          <w:hyperlink w:anchor="_Toc531537479" w:history="1">
             <w:r>
               <w:rPr>
                 <w:rStyle w:val="Hyperlink"/>
                 <w:noProof/>
               </w:rPr>
-              <w:t>3.1.1</w:t>
+              <w:t>3.2.1</w:t>
             </w:r>
             <w:r>
               <w:rPr>
@@ -456,7 +542,7 @@
                 <w:noProof/>
                 <w:webHidden/>
               </w:rPr>
-              <w:instrText xml:space="preserve"> PAGEREF _Toc531019247 \h </w:instrText>
+              <w:instrText xml:space="preserve"> PAGEREF _Toc531537479 \h </w:instrText>
             </w:r>
             <w:r>
               <w:rPr>
@@ -476,7 +562,7 @@
                 <w:noProof/>
                 <w:webHidden/>
               </w:rPr>
-              <w:t>1</w:t>
+              <w:t>2</w:t>
             </w:r>
             <w:r>
               <w:rPr>
@@ -500,13 +586,13 @@
               <w:lang w:eastAsia="en-AU"/>
             </w:rPr>
           </w:pPr>
-          <w:hyperlink w:anchor="_Toc531019248" w:history="1">
+          <w:hyperlink w:anchor="_Toc531537480" w:history="1">
             <w:r>
               <w:rPr>
                 <w:rStyle w:val="Hyperlink"/>
                 <w:noProof/>
               </w:rPr>
-              <w:t>3.1.2</w:t>
+              <w:t>3.2.2</w:t>
             </w:r>
             <w:r>
               <w:rPr>
@@ -542,7 +628,7 @@
                 <w:noProof/>
                 <w:webHidden/>
               </w:rPr>
-              <w:instrText xml:space="preserve"> PAGEREF _Toc531019248 \h </w:instrText>
+              <w:instrText xml:space="preserve"> PAGEREF _Toc531537480 \h </w:instrText>
             </w:r>
             <w:r>
               <w:rPr>
@@ -562,7 +648,7 @@
                 <w:noProof/>
                 <w:webHidden/>
               </w:rPr>
-              <w:t>2</w:t>
+              <w:t>3</w:t>
             </w:r>
             <w:r>
               <w:rPr>
@@ -586,13 +672,13 @@
               <w:lang w:eastAsia="en-AU"/>
             </w:rPr>
           </w:pPr>
-          <w:hyperlink w:anchor="_Toc531019249" w:history="1">
+          <w:hyperlink w:anchor="_Toc531537481" w:history="1">
             <w:r>
               <w:rPr>
                 <w:rStyle w:val="Hyperlink"/>
                 <w:noProof/>
               </w:rPr>
-              <w:t>3.2</w:t>
+              <w:t>3.3</w:t>
             </w:r>
             <w:r>
               <w:rPr>
@@ -628,7 +714,7 @@
                 <w:noProof/>
                 <w:webHidden/>
               </w:rPr>
-              <w:instrText xml:space="preserve"> PAGEREF _Toc531019249 \h </w:instrText>
+              <w:instrText xml:space="preserve"> PAGEREF _Toc531537481 \h </w:instrText>
             </w:r>
             <w:r>
               <w:rPr>
@@ -648,7 +734,7 @@
                 <w:noProof/>
                 <w:webHidden/>
               </w:rPr>
-              <w:t>3</w:t>
+              <w:t>4</w:t>
             </w:r>
             <w:r>
               <w:rPr>
@@ -672,13 +758,13 @@
               <w:lang w:eastAsia="en-AU"/>
             </w:rPr>
           </w:pPr>
-          <w:hyperlink w:anchor="_Toc531019250" w:history="1">
+          <w:hyperlink w:anchor="_Toc531537482" w:history="1">
             <w:r>
               <w:rPr>
                 <w:rStyle w:val="Hyperlink"/>
                 <w:noProof/>
               </w:rPr>
-              <w:t>3.2.1</w:t>
+              <w:t>3.3.1</w:t>
             </w:r>
             <w:r>
               <w:rPr>
@@ -714,7 +800,7 @@
                 <w:noProof/>
                 <w:webHidden/>
               </w:rPr>
-              <w:instrText xml:space="preserve"> PAGEREF _Toc531019250 \h </w:instrText>
+              <w:instrText xml:space="preserve"> PAGEREF _Toc531537482 \h </w:instrText>
             </w:r>
             <w:r>
               <w:rPr>
@@ -734,7 +820,7 @@
                 <w:noProof/>
                 <w:webHidden/>
               </w:rPr>
-              <w:t>3</w:t>
+              <w:t>4</w:t>
             </w:r>
             <w:r>
               <w:rPr>
@@ -758,13 +844,13 @@
               <w:lang w:eastAsia="en-AU"/>
             </w:rPr>
           </w:pPr>
-          <w:hyperlink w:anchor="_Toc531019251" w:history="1">
+          <w:hyperlink w:anchor="_Toc531537483" w:history="1">
             <w:r>
               <w:rPr>
                 <w:rStyle w:val="Hyperlink"/>
                 <w:noProof/>
               </w:rPr>
-              <w:t>3.2.2</w:t>
+              <w:t>3.3.2</w:t>
             </w:r>
             <w:r>
               <w:rPr>
@@ -779,7 +865,7 @@
                 <w:rStyle w:val="Hyperlink"/>
                 <w:noProof/>
               </w:rPr>
-              <w:t>IR Sensor</w:t>
+              <w:t>IR Sensor (Only for glass board)</w:t>
             </w:r>
             <w:r>
               <w:rPr>
@@ -800,7 +886,7 @@
                 <w:noProof/>
                 <w:webHidden/>
               </w:rPr>
-              <w:instrText xml:space="preserve"> PAGEREF _Toc531019251 \h </w:instrText>
+              <w:instrText xml:space="preserve"> PAGEREF _Toc531537483 \h </w:instrText>
             </w:r>
             <w:r>
               <w:rPr>
@@ -820,7 +906,7 @@
                 <w:noProof/>
                 <w:webHidden/>
               </w:rPr>
-              <w:t>3</w:t>
+              <w:t>4</w:t>
             </w:r>
             <w:r>
               <w:rPr>
@@ -844,13 +930,13 @@
               <w:lang w:eastAsia="en-AU"/>
             </w:rPr>
           </w:pPr>
-          <w:hyperlink w:anchor="_Toc531019252" w:history="1">
+          <w:hyperlink w:anchor="_Toc531537484" w:history="1">
             <w:r>
               <w:rPr>
                 <w:rStyle w:val="Hyperlink"/>
                 <w:noProof/>
               </w:rPr>
-              <w:t>3.2.3</w:t>
+              <w:t>3.3.3</w:t>
             </w:r>
             <w:r>
               <w:rPr>
@@ -865,7 +951,7 @@
                 <w:rStyle w:val="Hyperlink"/>
                 <w:noProof/>
               </w:rPr>
-              <w:t>Robotic apparatus</w:t>
+              <w:t>Hall effect sensor (all boards)</w:t>
             </w:r>
             <w:r>
               <w:rPr>
@@ -886,7 +972,7 @@
                 <w:noProof/>
                 <w:webHidden/>
               </w:rPr>
-              <w:instrText xml:space="preserve"> PAGEREF _Toc531019252 \h </w:instrText>
+              <w:instrText xml:space="preserve"> PAGEREF _Toc531537484 \h </w:instrText>
             </w:r>
             <w:r>
               <w:rPr>
@@ -906,7 +992,7 @@
                 <w:noProof/>
                 <w:webHidden/>
               </w:rPr>
-              <w:t>3</w:t>
+              <w:t>4</w:t>
             </w:r>
             <w:r>
               <w:rPr>
@@ -930,13 +1016,13 @@
               <w:lang w:eastAsia="en-AU"/>
             </w:rPr>
           </w:pPr>
-          <w:hyperlink w:anchor="_Toc531019253" w:history="1">
+          <w:hyperlink w:anchor="_Toc531537485" w:history="1">
             <w:r>
               <w:rPr>
                 <w:rStyle w:val="Hyperlink"/>
                 <w:noProof/>
               </w:rPr>
-              <w:t>3.2.4</w:t>
+              <w:t>3.3.4</w:t>
             </w:r>
             <w:r>
               <w:rPr>
@@ -951,7 +1037,7 @@
                 <w:rStyle w:val="Hyperlink"/>
                 <w:noProof/>
               </w:rPr>
-              <w:t>Obstacle detection</w:t>
+              <w:t>Robotic apparatus</w:t>
             </w:r>
             <w:r>
               <w:rPr>
@@ -972,7 +1058,7 @@
                 <w:noProof/>
                 <w:webHidden/>
               </w:rPr>
-              <w:instrText xml:space="preserve"> PAGEREF _Toc531019253 \h </w:instrText>
+              <w:instrText xml:space="preserve"> PAGEREF _Toc531537485 \h </w:instrText>
             </w:r>
             <w:r>
               <w:rPr>
@@ -992,7 +1078,7 @@
                 <w:noProof/>
                 <w:webHidden/>
               </w:rPr>
-              <w:t>3</w:t>
+              <w:t>4</w:t>
             </w:r>
             <w:r>
               <w:rPr>
@@ -1005,9 +1091,9 @@
         </w:p>
         <w:p>
           <w:pPr>
-            <w:pStyle w:val="TOC2"/>
+            <w:pStyle w:val="TOC3"/>
             <w:tabs>
-              <w:tab w:val="left" w:pos="880"/>
+              <w:tab w:val="left" w:pos="1320"/>
               <w:tab w:val="right" w:leader="dot" w:pos="9016"/>
             </w:tabs>
             <w:rPr>
@@ -1016,13 +1102,13 @@
               <w:lang w:eastAsia="en-AU"/>
             </w:rPr>
           </w:pPr>
-          <w:hyperlink w:anchor="_Toc531019254" w:history="1">
+          <w:hyperlink w:anchor="_Toc531537486" w:history="1">
             <w:r>
               <w:rPr>
                 <w:rStyle w:val="Hyperlink"/>
                 <w:noProof/>
               </w:rPr>
-              <w:t>3.3</w:t>
+              <w:t>3.3.5</w:t>
             </w:r>
             <w:r>
               <w:rPr>
@@ -1037,7 +1123,7 @@
                 <w:rStyle w:val="Hyperlink"/>
                 <w:noProof/>
               </w:rPr>
-              <w:t>Board composition</w:t>
+              <w:t>Obstacle detection</w:t>
             </w:r>
             <w:r>
               <w:rPr>
@@ -1058,7 +1144,7 @@
                 <w:noProof/>
                 <w:webHidden/>
               </w:rPr>
-              <w:instrText xml:space="preserve"> PAGEREF _Toc531019254 \h </w:instrText>
+              <w:instrText xml:space="preserve"> PAGEREF _Toc531537486 \h </w:instrText>
             </w:r>
             <w:r>
               <w:rPr>
@@ -1078,7 +1164,7 @@
                 <w:noProof/>
                 <w:webHidden/>
               </w:rPr>
-              <w:t>4</w:t>
+              <w:t>5</w:t>
             </w:r>
             <w:r>
               <w:rPr>
@@ -1102,7 +1188,7 @@
               <w:lang w:eastAsia="en-AU"/>
             </w:rPr>
           </w:pPr>
-          <w:hyperlink w:anchor="_Toc531019255" w:history="1">
+          <w:hyperlink w:anchor="_Toc531537487" w:history="1">
             <w:r>
               <w:rPr>
                 <w:rStyle w:val="Hyperlink"/>
@@ -1144,7 +1230,7 @@
                 <w:noProof/>
                 <w:webHidden/>
               </w:rPr>
-              <w:instrText xml:space="preserve"> PAGEREF _Toc531019255 \h </w:instrText>
+              <w:instrText xml:space="preserve"> PAGEREF _Toc531537487 \h </w:instrText>
             </w:r>
             <w:r>
               <w:rPr>
@@ -1164,7 +1250,7 @@
                 <w:noProof/>
                 <w:webHidden/>
               </w:rPr>
-              <w:t>4</w:t>
+              <w:t>5</w:t>
             </w:r>
             <w:r>
               <w:rPr>
@@ -1188,7 +1274,7 @@
               <w:lang w:eastAsia="en-AU"/>
             </w:rPr>
           </w:pPr>
-          <w:hyperlink w:anchor="_Toc531019256" w:history="1">
+          <w:hyperlink w:anchor="_Toc531537488" w:history="1">
             <w:r>
               <w:rPr>
                 <w:rStyle w:val="Hyperlink"/>
@@ -1230,7 +1316,7 @@
                 <w:noProof/>
                 <w:webHidden/>
               </w:rPr>
-              <w:instrText xml:space="preserve"> PAGEREF _Toc531019256 \h </w:instrText>
+              <w:instrText xml:space="preserve"> PAGEREF _Toc531537488 \h </w:instrText>
             </w:r>
             <w:r>
               <w:rPr>
@@ -1250,7 +1336,7 @@
                 <w:noProof/>
                 <w:webHidden/>
               </w:rPr>
-              <w:t>4</w:t>
+              <w:t>5</w:t>
             </w:r>
             <w:r>
               <w:rPr>
@@ -1274,7 +1360,7 @@
               <w:lang w:eastAsia="en-AU"/>
             </w:rPr>
           </w:pPr>
-          <w:hyperlink w:anchor="_Toc531019257" w:history="1">
+          <w:hyperlink w:anchor="_Toc531537489" w:history="1">
             <w:r>
               <w:rPr>
                 <w:rStyle w:val="Hyperlink"/>
@@ -1316,7 +1402,7 @@
                 <w:noProof/>
                 <w:webHidden/>
               </w:rPr>
-              <w:instrText xml:space="preserve"> PAGEREF _Toc531019257 \h </w:instrText>
+              <w:instrText xml:space="preserve"> PAGEREF _Toc531537489 \h </w:instrText>
             </w:r>
             <w:r>
               <w:rPr>
@@ -1336,7 +1422,7 @@
                 <w:noProof/>
                 <w:webHidden/>
               </w:rPr>
-              <w:t>4</w:t>
+              <w:t>5</w:t>
             </w:r>
             <w:r>
               <w:rPr>
@@ -1360,7 +1446,7 @@
               <w:lang w:eastAsia="en-AU"/>
             </w:rPr>
           </w:pPr>
-          <w:hyperlink w:anchor="_Toc531019258" w:history="1">
+          <w:hyperlink w:anchor="_Toc531537490" w:history="1">
             <w:r>
               <w:rPr>
                 <w:rStyle w:val="Hyperlink"/>
@@ -1402,7 +1488,7 @@
                 <w:noProof/>
                 <w:webHidden/>
               </w:rPr>
-              <w:instrText xml:space="preserve"> PAGEREF _Toc531019258 \h </w:instrText>
+              <w:instrText xml:space="preserve"> PAGEREF _Toc531537490 \h </w:instrText>
             </w:r>
             <w:r>
               <w:rPr>
@@ -1422,7 +1508,7 @@
                 <w:noProof/>
                 <w:webHidden/>
               </w:rPr>
-              <w:t>5</w:t>
+              <w:t>6</w:t>
             </w:r>
             <w:r>
               <w:rPr>
@@ -1468,24 +1554,32 @@
         </w:rPr>
         <w:br w:type="page"/>
       </w:r>
+      <w:bookmarkStart w:id="0" w:name="_GoBack"/>
+      <w:bookmarkEnd w:id="0"/>
     </w:p>
     <w:p>
       <w:pPr>
         <w:pStyle w:val="Heading1"/>
       </w:pPr>
-      <w:bookmarkStart w:id="0" w:name="_Toc531019243"/>
+      <w:bookmarkStart w:id="1" w:name="_Toc531537474"/>
       <w:r>
         <w:lastRenderedPageBreak/>
         <w:t>Aim</w:t>
       </w:r>
-      <w:bookmarkEnd w:id="0"/>
-    </w:p>
-    <w:p>
-      <w:r>
-        <w:t xml:space="preserve">The aim of this project is to build a chess application </w:t>
-      </w:r>
-      <w:r>
-        <w:t>whereby the chess pieces will move themselves</w:t>
+      <w:bookmarkEnd w:id="1"/>
+    </w:p>
+    <w:p>
+      <w:r>
+        <w:t xml:space="preserve">The aim of this project is to build a </w:t>
+      </w:r>
+      <w:r>
+        <w:t xml:space="preserve">high-end </w:t>
+      </w:r>
+      <w:r>
+        <w:t xml:space="preserve">chess application </w:t>
+      </w:r>
+      <w:r>
+        <w:t>whereby chess pieces will move themselves</w:t>
       </w:r>
       <w:r>
         <w:t xml:space="preserve"> automatically</w:t>
@@ -1503,11 +1597,11 @@
       <w:pPr>
         <w:pStyle w:val="Heading1"/>
       </w:pPr>
-      <w:bookmarkStart w:id="1" w:name="_Toc531019244"/>
+      <w:bookmarkStart w:id="2" w:name="_Toc531537475"/>
       <w:r>
         <w:t>Game types</w:t>
       </w:r>
-      <w:bookmarkEnd w:id="1"/>
+      <w:bookmarkEnd w:id="2"/>
     </w:p>
     <w:p>
       <w:r>
@@ -1566,11 +1660,11 @@
       <w:pPr>
         <w:pStyle w:val="Heading1"/>
       </w:pPr>
-      <w:bookmarkStart w:id="2" w:name="_Toc531019245"/>
+      <w:bookmarkStart w:id="3" w:name="_Toc531537476"/>
       <w:r>
         <w:t>Design Considerations</w:t>
       </w:r>
-      <w:bookmarkEnd w:id="2"/>
+      <w:bookmarkEnd w:id="3"/>
     </w:p>
     <w:p>
       <w:r>
@@ -1581,83 +1675,27 @@
       <w:pPr>
         <w:pStyle w:val="Heading2"/>
       </w:pPr>
-      <w:bookmarkStart w:id="3" w:name="_Toc531019246"/>
-      <w:r>
-        <w:t>Piece detection</w:t>
-      </w:r>
-      <w:bookmarkEnd w:id="3"/>
-    </w:p>
-    <w:p>
-      <w:pPr>
-        <w:pStyle w:val="Heading3"/>
-      </w:pPr>
-      <w:bookmarkStart w:id="4" w:name="_Toc531019247"/>
-      <w:r>
-        <w:t>S</w:t>
-      </w:r>
-      <w:r>
-        <w:t>tandard configuration</w:t>
+      <w:bookmarkStart w:id="4" w:name="_Toc531537477"/>
+      <w:r>
+        <w:t>Board composition</w:t>
       </w:r>
       <w:bookmarkEnd w:id="4"/>
     </w:p>
     <w:p>
       <w:r>
-        <w:t>This section assumes that the chess game starts in the standard configuration.</w:t>
-      </w:r>
-    </w:p>
-    <w:p>
-      <w:r>
-        <w:t>In the case where verbal commands are the only ones being given, the application doesn’t need to detect the pieces on the board, it will have a complete picture of where all pieces are on the board as all movements are conveyed to the application.</w:t>
-      </w:r>
-    </w:p>
-    <w:p>
-      <w:r>
-        <w:t xml:space="preserve">In the case where a </w:t>
-      </w:r>
-      <w:r>
-        <w:t>player</w:t>
-      </w:r>
-      <w:r>
-        <w:t xml:space="preserve"> is moving pieces with his hand, the application needs to recognise </w:t>
-      </w:r>
-      <w:r>
-        <w:t>what move this corresponded to</w:t>
-      </w:r>
-      <w:r>
-        <w:t>. There are a few ways to do this. The options are outlined in the table below</w:t>
-      </w:r>
-      <w:r>
-        <w:t>.</w:t>
-      </w:r>
-    </w:p>
-    <w:p>
-      <w:pPr>
-        <w:pStyle w:val="Caption"/>
-        <w:keepNext/>
-        <w:jc w:val="center"/>
-      </w:pPr>
-      <w:bookmarkStart w:id="5" w:name="_Ref531017576"/>
-      <w:bookmarkStart w:id="6" w:name="_Ref531017567"/>
+        <w:t xml:space="preserve">The perception of a high-quality board is essential to the success of this project, as a result the board perception parameter in </w:t>
+      </w:r>
+      <w:r>
+        <w:fldChar w:fldCharType="begin"/>
+      </w:r>
+      <w:r>
+        <w:instrText xml:space="preserve"> REF _Ref531536771 \h </w:instrText>
+      </w:r>
+      <w:r>
+        <w:fldChar w:fldCharType="separate"/>
+      </w:r>
       <w:r>
         <w:t xml:space="preserve">Table </w:t>
-      </w:r>
-      <w:r>
-        <w:rPr>
-          <w:noProof/>
-        </w:rPr>
-        <w:fldChar w:fldCharType="begin"/>
-      </w:r>
-      <w:r>
-        <w:rPr>
-          <w:noProof/>
-        </w:rPr>
-        <w:instrText xml:space="preserve"> SEQ Table \* ARABIC </w:instrText>
-      </w:r>
-      <w:r>
-        <w:rPr>
-          <w:noProof/>
-        </w:rPr>
-        <w:fldChar w:fldCharType="separate"/>
       </w:r>
       <w:r>
         <w:rPr>
@@ -1666,327 +1704,10 @@
         <w:t>1</w:t>
       </w:r>
       <w:r>
-        <w:rPr>
-          <w:noProof/>
-        </w:rPr>
         <w:fldChar w:fldCharType="end"/>
       </w:r>
-      <w:bookmarkEnd w:id="5"/>
-      <w:r>
-        <w:t>: Comparison of piece detection methods</w:t>
-      </w:r>
-      <w:bookmarkEnd w:id="6"/>
-    </w:p>
-    <w:tbl>
-      <w:tblPr>
-        <w:tblStyle w:val="TableGrid"/>
-        <w:tblW w:w="0" w:type="auto"/>
-        <w:tblLook w:val="04A0" w:firstRow="1" w:lastRow="0" w:firstColumn="1" w:lastColumn="0" w:noHBand="0" w:noVBand="1"/>
-      </w:tblPr>
-      <w:tblGrid>
-        <w:gridCol w:w="3005"/>
-        <w:gridCol w:w="3005"/>
-        <w:gridCol w:w="3006"/>
-      </w:tblGrid>
-      <w:tr>
-        <w:tc>
-          <w:tcPr>
-            <w:tcW w:w="3005" w:type="dxa"/>
-          </w:tcPr>
-          <w:p/>
-        </w:tc>
-        <w:tc>
-          <w:tcPr>
-            <w:tcW w:w="3005" w:type="dxa"/>
-          </w:tcPr>
-          <w:p>
-            <w:r>
-              <w:t>Pressure Sensor Array</w:t>
-            </w:r>
-          </w:p>
-        </w:tc>
-        <w:tc>
-          <w:tcPr>
-            <w:tcW w:w="3006" w:type="dxa"/>
-          </w:tcPr>
-          <w:p>
-            <w:r>
-              <w:t>Pi Camera module</w:t>
-            </w:r>
-          </w:p>
-        </w:tc>
-      </w:tr>
-      <w:tr>
-        <w:tc>
-          <w:tcPr>
-            <w:tcW w:w="3005" w:type="dxa"/>
-          </w:tcPr>
-          <w:p>
-            <w:r>
-              <w:t>Supplier</w:t>
-            </w:r>
-          </w:p>
-        </w:tc>
-        <w:tc>
-          <w:tcPr>
-            <w:tcW w:w="3005" w:type="dxa"/>
-          </w:tcPr>
-          <w:p>
-            <w:r>
-              <w:t>Alibaba Chinese supplier</w:t>
-            </w:r>
-          </w:p>
-        </w:tc>
-        <w:tc>
-          <w:tcPr>
-            <w:tcW w:w="3006" w:type="dxa"/>
-          </w:tcPr>
-          <w:p>
-            <w:r>
-              <w:t>Raspberry pi foundation</w:t>
-            </w:r>
-          </w:p>
-        </w:tc>
-      </w:tr>
-      <w:tr>
-        <w:tc>
-          <w:tcPr>
-            <w:tcW w:w="3005" w:type="dxa"/>
-          </w:tcPr>
-          <w:p>
-            <w:r>
-              <w:t>API</w:t>
-            </w:r>
-          </w:p>
-        </w:tc>
-        <w:tc>
-          <w:tcPr>
-            <w:tcW w:w="3005" w:type="dxa"/>
-          </w:tcPr>
-          <w:p>
-            <w:r>
-              <w:t>Unclear, vendor hasn’t provided details</w:t>
-            </w:r>
-          </w:p>
-        </w:tc>
-        <w:tc>
-          <w:tcPr>
-            <w:tcW w:w="3006" w:type="dxa"/>
-          </w:tcPr>
-          <w:p>
-            <w:r>
-              <w:t>Well known python libraries</w:t>
-            </w:r>
-          </w:p>
-        </w:tc>
-      </w:tr>
-      <w:tr>
-        <w:tc>
-          <w:tcPr>
-            <w:tcW w:w="3005" w:type="dxa"/>
-          </w:tcPr>
-          <w:p>
-            <w:r>
-              <w:t>Cost (AUD)</w:t>
-            </w:r>
-          </w:p>
-        </w:tc>
-        <w:tc>
-          <w:tcPr>
-            <w:tcW w:w="3005" w:type="dxa"/>
-          </w:tcPr>
-          <w:p>
-            <w:r>
-              <w:t>300</w:t>
-            </w:r>
-          </w:p>
-        </w:tc>
-        <w:tc>
-          <w:tcPr>
-            <w:tcW w:w="3006" w:type="dxa"/>
-          </w:tcPr>
-          <w:p>
-            <w:r>
-              <w:t>30</w:t>
-            </w:r>
-          </w:p>
-        </w:tc>
-      </w:tr>
-      <w:tr>
-        <w:tc>
-          <w:tcPr>
-            <w:tcW w:w="3005" w:type="dxa"/>
-          </w:tcPr>
-          <w:p>
-            <w:r>
-              <w:t>Mode of detection</w:t>
-            </w:r>
-          </w:p>
-        </w:tc>
-        <w:tc>
-          <w:tcPr>
-            <w:tcW w:w="3005" w:type="dxa"/>
-          </w:tcPr>
-          <w:p>
-            <w:r>
-              <w:t>Compare map of pressure hotspots before and after move</w:t>
-            </w:r>
-          </w:p>
-        </w:tc>
-        <w:tc>
-          <w:tcPr>
-            <w:tcW w:w="3006" w:type="dxa"/>
-          </w:tcPr>
-          <w:p>
-            <w:r>
-              <w:t>Take pictures before and after move and compare them for differences, the two spots with the greatest differences will correspond to the move.</w:t>
-            </w:r>
-          </w:p>
-        </w:tc>
-      </w:tr>
-      <w:tr>
-        <w:tc>
-          <w:tcPr>
-            <w:tcW w:w="3005" w:type="dxa"/>
-          </w:tcPr>
-          <w:p>
-            <w:r>
-              <w:t>Granularity</w:t>
-            </w:r>
-          </w:p>
-        </w:tc>
-        <w:tc>
-          <w:tcPr>
-            <w:tcW w:w="3005" w:type="dxa"/>
-          </w:tcPr>
-          <w:p>
-            <w:r>
-              <w:t xml:space="preserve">Extremely precise </w:t>
-            </w:r>
-          </w:p>
-        </w:tc>
-        <w:tc>
-          <w:tcPr>
-            <w:tcW w:w="3006" w:type="dxa"/>
-          </w:tcPr>
-          <w:p>
-            <w:r>
-              <w:t>Variable with lighting conditions</w:t>
-            </w:r>
-          </w:p>
-        </w:tc>
-      </w:tr>
-      <w:tr>
-        <w:tc>
-          <w:tcPr>
-            <w:tcW w:w="3005" w:type="dxa"/>
-          </w:tcPr>
-          <w:p>
-            <w:r>
-              <w:t>Durability</w:t>
-            </w:r>
-          </w:p>
-        </w:tc>
-        <w:tc>
-          <w:tcPr>
-            <w:tcW w:w="3005" w:type="dxa"/>
-          </w:tcPr>
-          <w:p>
-            <w:r>
-              <w:t>Wear and tear over time may cause detection issues, build quality is also suspect due to the origin of the piece</w:t>
-            </w:r>
-          </w:p>
-        </w:tc>
-        <w:tc>
-          <w:tcPr>
-            <w:tcW w:w="3006" w:type="dxa"/>
-          </w:tcPr>
-          <w:p>
-            <w:r>
-              <w:t>Not coming in contact with any pieces, as a result it should last a long time.</w:t>
-            </w:r>
-          </w:p>
-        </w:tc>
-      </w:tr>
-    </w:tbl>
-    <w:p/>
-    <w:p>
-      <w:r>
-        <w:t>From the above comparison it is clear that the raspberry pi camera module provides a low cost, more durable way to detect pieces.</w:t>
-      </w:r>
-    </w:p>
-    <w:p>
-      <w:pPr>
-        <w:pStyle w:val="Heading3"/>
-      </w:pPr>
-      <w:bookmarkStart w:id="7" w:name="_Toc531019248"/>
-      <w:r>
-        <w:lastRenderedPageBreak/>
-        <w:t>N</w:t>
-      </w:r>
-      <w:r>
-        <w:t>on-standard configuration</w:t>
-      </w:r>
-      <w:bookmarkEnd w:id="7"/>
-    </w:p>
-    <w:p>
-      <w:r>
-        <w:t>This section assumes that the chess game starts in a random configuration.</w:t>
-      </w:r>
-    </w:p>
-    <w:p>
-      <w:r>
-        <w:t>This poses a few challenges as now the application has no knowledge about any of the pieces on the board, it needs to obtain information about all the pieces on the board, a few solutions are outlined below:</w:t>
-      </w:r>
-    </w:p>
-    <w:p>
-      <w:pPr>
-        <w:pStyle w:val="ListParagraph"/>
-        <w:numPr>
-          <w:ilvl w:val="0"/>
-          <w:numId w:val="3"/>
-        </w:numPr>
-      </w:pPr>
-      <w:r>
-        <w:t xml:space="preserve">The application performs no validation of any piece moves, it </w:t>
-      </w:r>
-      <w:r>
-        <w:t xml:space="preserve">blindly </w:t>
-      </w:r>
-      <w:r>
-        <w:t xml:space="preserve">moves pieces to the requested </w:t>
-      </w:r>
-      <w:r>
-        <w:t>positions.</w:t>
-      </w:r>
-    </w:p>
-    <w:p>
-      <w:pPr>
-        <w:pStyle w:val="ListParagraph"/>
-        <w:numPr>
-          <w:ilvl w:val="0"/>
-          <w:numId w:val="3"/>
-        </w:numPr>
-      </w:pPr>
-      <w:r>
-        <w:t>The user manually inputs all the pieces on the board via an API</w:t>
-      </w:r>
-    </w:p>
-    <w:p>
-      <w:pPr>
-        <w:pStyle w:val="ListParagraph"/>
-        <w:numPr>
-          <w:ilvl w:val="0"/>
-          <w:numId w:val="3"/>
-        </w:numPr>
-      </w:pPr>
-      <w:r>
-        <w:t>NFC chips are embedded into each piece. The application traverses the entire board, reads the NFC chip and constructs an idea of the board.</w:t>
-      </w:r>
-    </w:p>
-    <w:p>
-      <w:r>
-        <w:t>A comparison of these approaches is performed below:</w:t>
+      <w:r>
+        <w:t xml:space="preserve"> is the main driver for the selection of the board composition. </w:t>
       </w:r>
     </w:p>
     <w:p>
@@ -1995,41 +1716,21 @@
         <w:keepNext/>
         <w:jc w:val="center"/>
       </w:pPr>
+      <w:bookmarkStart w:id="5" w:name="_Ref531536771"/>
       <w:r>
         <w:t xml:space="preserve">Table </w:t>
       </w:r>
-      <w:r>
-        <w:rPr>
-          <w:noProof/>
-        </w:rPr>
-        <w:fldChar w:fldCharType="begin"/>
-      </w:r>
-      <w:r>
-        <w:rPr>
-          <w:noProof/>
-        </w:rPr>
-        <w:instrText xml:space="preserve"> SEQ Table \* ARABIC </w:instrText>
-      </w:r>
-      <w:r>
-        <w:rPr>
-          <w:noProof/>
-        </w:rPr>
-        <w:fldChar w:fldCharType="separate"/>
-      </w:r>
-      <w:r>
-        <w:rPr>
-          <w:noProof/>
-        </w:rPr>
-        <w:t>2</w:t>
-      </w:r>
-      <w:r>
-        <w:rPr>
-          <w:noProof/>
-        </w:rPr>
-        <w:fldChar w:fldCharType="end"/>
-      </w:r>
-      <w:r>
-        <w:t>: Comparison of options for starting from a non-standard configuration</w:t>
+      <w:fldSimple w:instr=" SEQ Table \* ARABIC ">
+        <w:r>
+          <w:rPr>
+            <w:noProof/>
+          </w:rPr>
+          <w:t>1</w:t>
+        </w:r>
+      </w:fldSimple>
+      <w:bookmarkEnd w:id="5"/>
+      <w:r>
+        <w:t>: Comparison of board materials</w:t>
       </w:r>
     </w:p>
     <w:tbl>
@@ -2057,7 +1758,7 @@
           </w:tcPr>
           <w:p>
             <w:r>
-              <w:t>No validation</w:t>
+              <w:t>Finely threaded mesh</w:t>
             </w:r>
           </w:p>
         </w:tc>
@@ -2067,7 +1768,7 @@
           </w:tcPr>
           <w:p>
             <w:r>
-              <w:t>Manual user input</w:t>
+              <w:t>Wooden chessboard</w:t>
             </w:r>
           </w:p>
         </w:tc>
@@ -2077,7 +1778,7 @@
           </w:tcPr>
           <w:p>
             <w:r>
-              <w:t>NFC Chips</w:t>
+              <w:t>Glass</w:t>
             </w:r>
           </w:p>
         </w:tc>
@@ -2089,7 +1790,7 @@
           </w:tcPr>
           <w:p>
             <w:r>
-              <w:t>User friendliness</w:t>
+              <w:t>Board perception</w:t>
             </w:r>
           </w:p>
         </w:tc>
@@ -2099,7 +1800,7 @@
           </w:tcPr>
           <w:p>
             <w:r>
-              <w:t>Just place the boards</w:t>
+              <w:t>Low quality</w:t>
             </w:r>
           </w:p>
         </w:tc>
@@ -2109,7 +1810,7 @@
           </w:tcPr>
           <w:p>
             <w:r>
-              <w:t>Cumbersome and error prone</w:t>
+              <w:t>High quality</w:t>
             </w:r>
           </w:p>
         </w:tc>
@@ -2119,7 +1820,7 @@
           </w:tcPr>
           <w:p>
             <w:r>
-              <w:t>Easy</w:t>
+              <w:t xml:space="preserve">Low to mid quality </w:t>
             </w:r>
           </w:p>
         </w:tc>
@@ -2131,7 +1832,7 @@
           </w:tcPr>
           <w:p>
             <w:r>
-              <w:t>Timeliness</w:t>
+              <w:t>Cost</w:t>
             </w:r>
           </w:p>
         </w:tc>
@@ -2141,7 +1842,7 @@
           </w:tcPr>
           <w:p>
             <w:r>
-              <w:t>Easy</w:t>
+              <w:t>Low</w:t>
             </w:r>
           </w:p>
         </w:tc>
@@ -2149,13 +1850,21 @@
           <w:tcPr>
             <w:tcW w:w="2254" w:type="dxa"/>
           </w:tcPr>
-          <w:p/>
+          <w:p>
+            <w:r>
+              <w:t>Medium</w:t>
+            </w:r>
+          </w:p>
         </w:tc>
         <w:tc>
           <w:tcPr>
             <w:tcW w:w="2254" w:type="dxa"/>
           </w:tcPr>
-          <w:p/>
+          <w:p>
+            <w:r>
+              <w:t>Medium</w:t>
+            </w:r>
+          </w:p>
         </w:tc>
       </w:tr>
       <w:tr>
@@ -2165,7 +1874,7 @@
           </w:tcPr>
           <w:p>
             <w:r>
-              <w:t xml:space="preserve">Materials cost </w:t>
+              <w:t>Piece sensor cost</w:t>
             </w:r>
           </w:p>
         </w:tc>
@@ -2175,7 +1884,7 @@
           </w:tcPr>
           <w:p>
             <w:r>
-              <w:t>$0</w:t>
+              <w:t>Low</w:t>
             </w:r>
           </w:p>
         </w:tc>
@@ -2185,7 +1894,7 @@
           </w:tcPr>
           <w:p>
             <w:r>
-              <w:t>$0</w:t>
+              <w:t>Medium-High</w:t>
             </w:r>
           </w:p>
         </w:tc>
@@ -2195,197 +1904,64 @@
           </w:tcPr>
           <w:p>
             <w:r>
-              <w:t>$</w:t>
-            </w:r>
-            <w:r>
-              <w:t>185 total ($5 per tag and $25 for NFC reader)</w:t>
-            </w:r>
-          </w:p>
-        </w:tc>
-      </w:tr>
-      <w:tr>
-        <w:tc>
-          <w:tcPr>
-            <w:tcW w:w="2254" w:type="dxa"/>
-          </w:tcPr>
-          <w:p>
-            <w:r>
-              <w:t>Programming required</w:t>
-            </w:r>
-          </w:p>
-        </w:tc>
-        <w:tc>
-          <w:tcPr>
-            <w:tcW w:w="2254" w:type="dxa"/>
-          </w:tcPr>
-          <w:p>
-            <w:r>
-              <w:t>Minor amount, code paths are required that perform no validation</w:t>
-            </w:r>
-          </w:p>
-        </w:tc>
-        <w:tc>
-          <w:tcPr>
-            <w:tcW w:w="2254" w:type="dxa"/>
-          </w:tcPr>
-          <w:p>
-            <w:r>
-              <w:t>None, existing infrastructure can be leveraged</w:t>
-            </w:r>
-          </w:p>
-        </w:tc>
-        <w:tc>
-          <w:tcPr>
-            <w:tcW w:w="2254" w:type="dxa"/>
-          </w:tcPr>
-          <w:p>
-            <w:r>
-              <w:t xml:space="preserve">Interaction </w:t>
-            </w:r>
-          </w:p>
-        </w:tc>
-      </w:tr>
-      <w:tr>
-        <w:tc>
-          <w:tcPr>
-            <w:tcW w:w="2254" w:type="dxa"/>
-          </w:tcPr>
-          <w:p>
-            <w:r>
-              <w:t>Other considerations</w:t>
-            </w:r>
-          </w:p>
-        </w:tc>
-        <w:tc>
-          <w:tcPr>
-            <w:tcW w:w="2254" w:type="dxa"/>
-          </w:tcPr>
-          <w:p/>
-        </w:tc>
-        <w:tc>
-          <w:tcPr>
-            <w:tcW w:w="2254" w:type="dxa"/>
-          </w:tcPr>
-          <w:p/>
-        </w:tc>
-        <w:tc>
-          <w:tcPr>
-            <w:tcW w:w="2254" w:type="dxa"/>
-          </w:tcPr>
-          <w:p>
-            <w:r>
-              <w:t xml:space="preserve">NFC chips </w:t>
-            </w:r>
-            <w:r>
-              <w:t xml:space="preserve">would need to be embedded into </w:t>
-            </w:r>
-            <w:r>
-              <w:t>each piece, they would need to be secured. This is an additional cost</w:t>
+              <w:t>Low</w:t>
             </w:r>
           </w:p>
         </w:tc>
       </w:tr>
     </w:tbl>
+    <w:p/>
     <w:p>
       <w:pPr>
         <w:pStyle w:val="Heading2"/>
       </w:pPr>
-      <w:bookmarkStart w:id="8" w:name="_Toc531019249"/>
-      <w:r>
-        <w:t>Piece movement</w:t>
-      </w:r>
-      <w:bookmarkEnd w:id="8"/>
-    </w:p>
-    <w:p>
-      <w:r>
-        <w:t>In order to move the chess pieces</w:t>
-      </w:r>
-      <w:r>
-        <w:t>,</w:t>
-      </w:r>
-      <w:r>
-        <w:t xml:space="preserve"> </w:t>
-      </w:r>
-      <w:r>
-        <w:t xml:space="preserve">ferromagnetic material is attached to the underside of each </w:t>
-      </w:r>
-      <w:r>
-        <w:t>chess piece</w:t>
-      </w:r>
-      <w:r>
-        <w:t>. A</w:t>
-      </w:r>
-      <w:r>
-        <w:t xml:space="preserve">n electromagnet will then be used to </w:t>
-      </w:r>
-      <w:r>
-        <w:t xml:space="preserve">magnetically attract those pieces and move them to </w:t>
-      </w:r>
-      <w:r>
-        <w:t>their desired positions.</w:t>
-      </w:r>
-      <w:r>
-        <w:t xml:space="preserve"> To prevent jittering the very middle of the piece should be grasped.</w:t>
-      </w:r>
+      <w:bookmarkStart w:id="6" w:name="_Toc531537478"/>
+      <w:r>
+        <w:t>Piece detection</w:t>
+      </w:r>
+      <w:bookmarkEnd w:id="6"/>
     </w:p>
     <w:p>
       <w:pPr>
         <w:pStyle w:val="Heading3"/>
       </w:pPr>
-      <w:bookmarkStart w:id="9" w:name="_Toc531019250"/>
-      <w:r>
-        <w:t>Electromagnet</w:t>
-      </w:r>
-      <w:bookmarkEnd w:id="9"/>
-    </w:p>
-    <w:p>
-      <w:r>
-        <w:t xml:space="preserve">A grove electromagnet was chosen for use due to its low cost, this electromagnet connects to a GrovePi+ board which integrates directly with the raspberry Pi. The GrovePi+ facilitates the use of many sensors simultaneously. </w:t>
-      </w:r>
-    </w:p>
-    <w:p>
-      <w:pPr>
-        <w:pStyle w:val="Heading3"/>
-      </w:pPr>
-      <w:bookmarkStart w:id="10" w:name="_Toc531019251"/>
-      <w:r>
-        <w:t>IR Sensor</w:t>
-      </w:r>
-      <w:bookmarkEnd w:id="10"/>
-    </w:p>
-    <w:p>
-      <w:r>
-        <w:t xml:space="preserve">An IR sensor can be used to detect where a piece is on the board square, a Sharp </w:t>
-      </w:r>
-      <w:r>
-        <w:t>GP2Y0A41SK0F</w:t>
-      </w:r>
-      <w:r>
-        <w:t xml:space="preserve"> IR sensor provides a cost-effective way to do this. If this sensor is rotated a series of data points can be obtained to provide a better estimate of the centre of the piece.</w:t>
-      </w:r>
-    </w:p>
-    <w:p>
-      <w:pPr>
-        <w:pStyle w:val="Heading3"/>
-      </w:pPr>
-      <w:bookmarkStart w:id="11" w:name="_Toc531019252"/>
-      <w:r>
-        <w:t>Robotic apparatus</w:t>
-      </w:r>
-      <w:bookmarkEnd w:id="11"/>
-      <w:r>
-        <w:t xml:space="preserve"> </w:t>
-      </w:r>
-    </w:p>
-    <w:p>
-      <w:r>
-        <w:t xml:space="preserve">Off the shelf solutions for the robotic apparatus have been evaluated. A comparison below shows the differences between </w:t>
-      </w:r>
-      <w:r>
-        <w:t xml:space="preserve">two </w:t>
-      </w:r>
-      <w:r>
-        <w:t>low-cost alternatives:</w:t>
+      <w:bookmarkStart w:id="7" w:name="_Toc531537479"/>
+      <w:r>
+        <w:t>S</w:t>
+      </w:r>
+      <w:r>
+        <w:t>tandard configuration</w:t>
+      </w:r>
+      <w:bookmarkEnd w:id="7"/>
+    </w:p>
+    <w:p>
+      <w:r>
+        <w:t>This section assumes that the chess game starts in the standard configuration.</w:t>
+      </w:r>
+    </w:p>
+    <w:p>
+      <w:r>
+        <w:t>In the case where verbal commands are the only ones being given, the application doesn’t need to detect the pieces on the board, it will have a complete picture of where all pieces are on the board as all movements are conveyed to the application.</w:t>
+      </w:r>
+    </w:p>
+    <w:p>
+      <w:r>
+        <w:t xml:space="preserve">In the case where a </w:t>
+      </w:r>
+      <w:r>
+        <w:t>player</w:t>
+      </w:r>
+      <w:r>
+        <w:t xml:space="preserve"> is moving pieces with his hand, the application needs to recognise </w:t>
+      </w:r>
+      <w:r>
+        <w:t>what move this corresponded to</w:t>
+      </w:r>
+      <w:r>
+        <w:t>. There are a few ways to do this. The options are outlined in the table below</w:t>
+      </w:r>
+      <w:r>
+        <w:t>.</w:t>
       </w:r>
     </w:p>
     <w:p>
@@ -2394,8 +1970,9 @@
         <w:keepNext/>
         <w:jc w:val="center"/>
       </w:pPr>
-      <w:r>
-        <w:lastRenderedPageBreak/>
+      <w:bookmarkStart w:id="8" w:name="_Ref531017576"/>
+      <w:bookmarkStart w:id="9" w:name="_Ref531017567"/>
+      <w:r>
         <w:t xml:space="preserve">Table </w:t>
       </w:r>
       <w:r>
@@ -2420,7 +1997,7 @@
         <w:rPr>
           <w:noProof/>
         </w:rPr>
-        <w:t>3</w:t>
+        <w:t>2</w:t>
       </w:r>
       <w:r>
         <w:rPr>
@@ -2428,9 +2005,11 @@
         </w:rPr>
         <w:fldChar w:fldCharType="end"/>
       </w:r>
-      <w:r>
-        <w:t>: Comparison of low-cost robotic arms</w:t>
-      </w:r>
+      <w:bookmarkEnd w:id="8"/>
+      <w:r>
+        <w:t>: Comparison of piece detection methods</w:t>
+      </w:r>
+      <w:bookmarkEnd w:id="9"/>
     </w:p>
     <w:tbl>
       <w:tblPr>
@@ -2439,34 +2018,45 @@
         <w:tblLook w:val="04A0" w:firstRow="1" w:lastRow="0" w:firstColumn="1" w:lastColumn="0" w:noHBand="0" w:noVBand="1"/>
       </w:tblPr>
       <w:tblGrid>
-        <w:gridCol w:w="3005"/>
-        <w:gridCol w:w="3005"/>
-        <w:gridCol w:w="3006"/>
+        <w:gridCol w:w="2270"/>
+        <w:gridCol w:w="2416"/>
+        <w:gridCol w:w="2394"/>
+        <w:gridCol w:w="1936"/>
       </w:tblGrid>
       <w:tr>
         <w:tc>
           <w:tcPr>
-            <w:tcW w:w="3005" w:type="dxa"/>
+            <w:tcW w:w="2270" w:type="dxa"/>
           </w:tcPr>
           <w:p/>
         </w:tc>
         <w:tc>
           <w:tcPr>
-            <w:tcW w:w="3005" w:type="dxa"/>
-          </w:tcPr>
-          <w:p>
-            <w:r>
-              <w:t>EleksLaser-A3 pro 2.5W</w:t>
-            </w:r>
-          </w:p>
-        </w:tc>
-        <w:tc>
-          <w:tcPr>
-            <w:tcW w:w="3006" w:type="dxa"/>
-          </w:tcPr>
-          <w:p>
-            <w:r>
-              <w:t>Makeblock XY stage</w:t>
+            <w:tcW w:w="2416" w:type="dxa"/>
+          </w:tcPr>
+          <w:p>
+            <w:r>
+              <w:t>Pressure Sensor Array</w:t>
+            </w:r>
+          </w:p>
+        </w:tc>
+        <w:tc>
+          <w:tcPr>
+            <w:tcW w:w="2394" w:type="dxa"/>
+          </w:tcPr>
+          <w:p>
+            <w:r>
+              <w:t>Pi Camera module</w:t>
+            </w:r>
+          </w:p>
+        </w:tc>
+        <w:tc>
+          <w:tcPr>
+            <w:tcW w:w="1936" w:type="dxa"/>
+          </w:tcPr>
+          <w:p>
+            <w:r>
+              <w:t>Hall effect sensor</w:t>
             </w:r>
           </w:p>
         </w:tc>
@@ -2474,34 +2064,41 @@
       <w:tr>
         <w:tc>
           <w:tcPr>
-            <w:tcW w:w="3005" w:type="dxa"/>
-          </w:tcPr>
-          <w:p>
-            <w:r>
-              <w:t>Cost</w:t>
-            </w:r>
-            <w:r>
-              <w:t xml:space="preserve"> (AUD)</w:t>
-            </w:r>
-          </w:p>
-        </w:tc>
-        <w:tc>
-          <w:tcPr>
-            <w:tcW w:w="3005" w:type="dxa"/>
-          </w:tcPr>
-          <w:p>
-            <w:r>
-              <w:t>$315</w:t>
-            </w:r>
-          </w:p>
-        </w:tc>
-        <w:tc>
-          <w:tcPr>
-            <w:tcW w:w="3006" w:type="dxa"/>
-          </w:tcPr>
-          <w:p>
-            <w:r>
-              <w:t>$250</w:t>
+            <w:tcW w:w="2270" w:type="dxa"/>
+          </w:tcPr>
+          <w:p>
+            <w:r>
+              <w:t>Supplier</w:t>
+            </w:r>
+          </w:p>
+        </w:tc>
+        <w:tc>
+          <w:tcPr>
+            <w:tcW w:w="2416" w:type="dxa"/>
+          </w:tcPr>
+          <w:p>
+            <w:r>
+              <w:t>Alibaba Chinese supplier</w:t>
+            </w:r>
+          </w:p>
+        </w:tc>
+        <w:tc>
+          <w:tcPr>
+            <w:tcW w:w="2394" w:type="dxa"/>
+          </w:tcPr>
+          <w:p>
+            <w:r>
+              <w:t>Raspberry pi foundation</w:t>
+            </w:r>
+          </w:p>
+        </w:tc>
+        <w:tc>
+          <w:tcPr>
+            <w:tcW w:w="1936" w:type="dxa"/>
+          </w:tcPr>
+          <w:p>
+            <w:r>
+              <w:t>Various</w:t>
             </w:r>
           </w:p>
         </w:tc>
@@ -2509,31 +2106,44 @@
       <w:tr>
         <w:tc>
           <w:tcPr>
-            <w:tcW w:w="3005" w:type="dxa"/>
-          </w:tcPr>
-          <w:p>
-            <w:r>
-              <w:t>Working area</w:t>
-            </w:r>
-          </w:p>
-        </w:tc>
-        <w:tc>
-          <w:tcPr>
-            <w:tcW w:w="3005" w:type="dxa"/>
-          </w:tcPr>
-          <w:p>
-            <w:r>
-              <w:t>30x40cm</w:t>
-            </w:r>
-          </w:p>
-        </w:tc>
-        <w:tc>
-          <w:tcPr>
-            <w:tcW w:w="3006" w:type="dxa"/>
-          </w:tcPr>
-          <w:p>
-            <w:r>
-              <w:t>31x39cm</w:t>
+            <w:tcW w:w="2270" w:type="dxa"/>
+          </w:tcPr>
+          <w:p>
+            <w:r>
+              <w:t>API</w:t>
+            </w:r>
+          </w:p>
+        </w:tc>
+        <w:tc>
+          <w:tcPr>
+            <w:tcW w:w="2416" w:type="dxa"/>
+          </w:tcPr>
+          <w:p>
+            <w:r>
+              <w:t>Unclear, vendor hasn’t provided details</w:t>
+            </w:r>
+          </w:p>
+        </w:tc>
+        <w:tc>
+          <w:tcPr>
+            <w:tcW w:w="2394" w:type="dxa"/>
+          </w:tcPr>
+          <w:p>
+            <w:r>
+              <w:t>Well known python libraries</w:t>
+            </w:r>
+          </w:p>
+        </w:tc>
+        <w:tc>
+          <w:tcPr>
+            <w:tcW w:w="1936" w:type="dxa"/>
+          </w:tcPr>
+          <w:p>
+            <w:r>
+              <w:t>Read input pins</w:t>
+            </w:r>
+            <w:r>
+              <w:t xml:space="preserve"> (python)</w:t>
             </w:r>
           </w:p>
         </w:tc>
@@ -2541,31 +2151,67 @@
       <w:tr>
         <w:tc>
           <w:tcPr>
-            <w:tcW w:w="3005" w:type="dxa"/>
-          </w:tcPr>
-          <w:p>
-            <w:r>
-              <w:t>Electrical requirements</w:t>
-            </w:r>
-          </w:p>
-        </w:tc>
-        <w:tc>
-          <w:tcPr>
-            <w:tcW w:w="3005" w:type="dxa"/>
-          </w:tcPr>
-          <w:p>
-            <w:r>
-              <w:t>12V, 5A</w:t>
-            </w:r>
-          </w:p>
-        </w:tc>
-        <w:tc>
-          <w:tcPr>
-            <w:tcW w:w="3006" w:type="dxa"/>
-          </w:tcPr>
-          <w:p>
-            <w:r>
-              <w:t>12V, 3A</w:t>
+            <w:tcW w:w="2270" w:type="dxa"/>
+          </w:tcPr>
+          <w:p>
+            <w:r>
+              <w:t xml:space="preserve">Cost </w:t>
+            </w:r>
+          </w:p>
+        </w:tc>
+        <w:tc>
+          <w:tcPr>
+            <w:tcW w:w="2416" w:type="dxa"/>
+          </w:tcPr>
+          <w:p>
+            <w:r>
+              <w:t>$300 + Driver cost (unknown)</w:t>
+            </w:r>
+          </w:p>
+        </w:tc>
+        <w:tc>
+          <w:tcPr>
+            <w:tcW w:w="2394" w:type="dxa"/>
+          </w:tcPr>
+          <w:p>
+            <w:r>
+              <w:t>$30</w:t>
+            </w:r>
+          </w:p>
+        </w:tc>
+        <w:tc>
+          <w:tcPr>
+            <w:tcW w:w="1936" w:type="dxa"/>
+          </w:tcPr>
+          <w:p>
+            <w:r>
+              <w:t>$</w:t>
+            </w:r>
+            <w:r>
+              <w:t>4</w:t>
+            </w:r>
+            <w:r>
+              <w:t xml:space="preserve"> per sensor + $</w:t>
+            </w:r>
+            <w:r>
+              <w:t>10</w:t>
+            </w:r>
+            <w:r>
+              <w:t xml:space="preserve"> </w:t>
+            </w:r>
+            <w:r>
+              <w:t xml:space="preserve">port </w:t>
+            </w:r>
+            <w:proofErr w:type="gramStart"/>
+            <w:r>
+              <w:t xml:space="preserve">extender </w:t>
+            </w:r>
+            <w:r>
+              <w:t xml:space="preserve"> +</w:t>
+            </w:r>
+            <w:proofErr w:type="gramEnd"/>
+            <w:r>
+              <w:t xml:space="preserve"> $70 PCB board</w:t>
             </w:r>
           </w:p>
         </w:tc>
@@ -2573,31 +2219,42 @@
       <w:tr>
         <w:tc>
           <w:tcPr>
-            <w:tcW w:w="3005" w:type="dxa"/>
-          </w:tcPr>
-          <w:p>
-            <w:r>
-              <w:t>Weight</w:t>
-            </w:r>
-          </w:p>
-        </w:tc>
-        <w:tc>
-          <w:tcPr>
-            <w:tcW w:w="3005" w:type="dxa"/>
-          </w:tcPr>
-          <w:p>
-            <w:r>
-              <w:t>3.4kg</w:t>
-            </w:r>
-          </w:p>
-        </w:tc>
-        <w:tc>
-          <w:tcPr>
-            <w:tcW w:w="3006" w:type="dxa"/>
-          </w:tcPr>
-          <w:p>
-            <w:r>
-              <w:t>3.17kg</w:t>
+            <w:tcW w:w="2270" w:type="dxa"/>
+          </w:tcPr>
+          <w:p>
+            <w:r>
+              <w:lastRenderedPageBreak/>
+              <w:t>Mode of detection</w:t>
+            </w:r>
+          </w:p>
+        </w:tc>
+        <w:tc>
+          <w:tcPr>
+            <w:tcW w:w="2416" w:type="dxa"/>
+          </w:tcPr>
+          <w:p>
+            <w:r>
+              <w:t>Compare map of pressure hotspots before and after move</w:t>
+            </w:r>
+          </w:p>
+        </w:tc>
+        <w:tc>
+          <w:tcPr>
+            <w:tcW w:w="2394" w:type="dxa"/>
+          </w:tcPr>
+          <w:p>
+            <w:r>
+              <w:t>Take pictures before and after move and compare them for differences, the two spots with the greatest differences will correspond to the move.</w:t>
+            </w:r>
+          </w:p>
+        </w:tc>
+        <w:tc>
+          <w:tcPr>
+            <w:tcW w:w="1936" w:type="dxa"/>
+          </w:tcPr>
+          <w:p>
+            <w:r>
+              <w:t>Detect magnetic field of magnets embedded in pieces</w:t>
             </w:r>
           </w:p>
         </w:tc>
@@ -2605,31 +2262,170 @@
       <w:tr>
         <w:tc>
           <w:tcPr>
-            <w:tcW w:w="3005" w:type="dxa"/>
-          </w:tcPr>
-          <w:p>
-            <w:r>
-              <w:t>Reviews</w:t>
-            </w:r>
-          </w:p>
-        </w:tc>
-        <w:tc>
-          <w:tcPr>
-            <w:tcW w:w="3005" w:type="dxa"/>
-          </w:tcPr>
-          <w:p>
-            <w:r>
-              <w:t>Good reviews about use</w:t>
-            </w:r>
-          </w:p>
-        </w:tc>
-        <w:tc>
-          <w:tcPr>
-            <w:tcW w:w="3006" w:type="dxa"/>
-          </w:tcPr>
-          <w:p>
-            <w:r>
-              <w:t>Complaints about jittering, difficulty of construction and outdated documentation</w:t>
+            <w:tcW w:w="2270" w:type="dxa"/>
+          </w:tcPr>
+          <w:p>
+            <w:r>
+              <w:t>Durability</w:t>
+            </w:r>
+          </w:p>
+        </w:tc>
+        <w:tc>
+          <w:tcPr>
+            <w:tcW w:w="2416" w:type="dxa"/>
+          </w:tcPr>
+          <w:p>
+            <w:r>
+              <w:t>Wear and tear over time may cause detection issues, build quality is also suspect due to the origin of the piece</w:t>
+            </w:r>
+          </w:p>
+        </w:tc>
+        <w:tc>
+          <w:tcPr>
+            <w:tcW w:w="2394" w:type="dxa"/>
+          </w:tcPr>
+          <w:p>
+            <w:r>
+              <w:t>Not coming in contact with any pieces, should last a long time.</w:t>
+            </w:r>
+          </w:p>
+        </w:tc>
+        <w:tc>
+          <w:tcPr>
+            <w:tcW w:w="1936" w:type="dxa"/>
+          </w:tcPr>
+          <w:p>
+            <w:r>
+              <w:t>Not coming in contact with any pieces, should last a long time.</w:t>
+            </w:r>
+          </w:p>
+        </w:tc>
+      </w:tr>
+      <w:tr>
+        <w:tc>
+          <w:tcPr>
+            <w:tcW w:w="2270" w:type="dxa"/>
+          </w:tcPr>
+          <w:p>
+            <w:r>
+              <w:t>Detection reliability</w:t>
+            </w:r>
+          </w:p>
+        </w:tc>
+        <w:tc>
+          <w:tcPr>
+            <w:tcW w:w="2416" w:type="dxa"/>
+          </w:tcPr>
+          <w:p>
+            <w:r>
+              <w:t>Questionable depending on configuration, pressure mat would need to be placed under the board and detect small perturbations</w:t>
+            </w:r>
+          </w:p>
+        </w:tc>
+        <w:tc>
+          <w:tcPr>
+            <w:tcW w:w="2394" w:type="dxa"/>
+          </w:tcPr>
+          <w:p>
+            <w:r>
+              <w:t>Questionable due to lighting conditions</w:t>
+            </w:r>
+          </w:p>
+        </w:tc>
+        <w:tc>
+          <w:tcPr>
+            <w:tcW w:w="1936" w:type="dxa"/>
+          </w:tcPr>
+          <w:p>
+            <w:r>
+              <w:t>Very reliable</w:t>
+            </w:r>
+          </w:p>
+        </w:tc>
+      </w:tr>
+      <w:tr>
+        <w:tc>
+          <w:tcPr>
+            <w:tcW w:w="2270" w:type="dxa"/>
+          </w:tcPr>
+          <w:p>
+            <w:r>
+              <w:t>Piece location precision</w:t>
+            </w:r>
+          </w:p>
+        </w:tc>
+        <w:tc>
+          <w:tcPr>
+            <w:tcW w:w="2416" w:type="dxa"/>
+          </w:tcPr>
+          <w:p>
+            <w:r>
+              <w:t>Questionable depending on configuration but should be quite precise</w:t>
+            </w:r>
+          </w:p>
+        </w:tc>
+        <w:tc>
+          <w:tcPr>
+            <w:tcW w:w="2394" w:type="dxa"/>
+          </w:tcPr>
+          <w:p>
+            <w:r>
+              <w:t>Questionable due to lighting conditions</w:t>
+            </w:r>
+          </w:p>
+        </w:tc>
+        <w:tc>
+          <w:tcPr>
+            <w:tcW w:w="1936" w:type="dxa"/>
+          </w:tcPr>
+          <w:p>
+            <w:r>
+              <w:t>Can’t get exact coordinates, it’s either there or not</w:t>
+            </w:r>
+          </w:p>
+        </w:tc>
+      </w:tr>
+      <w:tr>
+        <w:tc>
+          <w:tcPr>
+            <w:tcW w:w="2270" w:type="dxa"/>
+          </w:tcPr>
+          <w:p>
+            <w:r>
+              <w:t>Board types supported</w:t>
+            </w:r>
+          </w:p>
+        </w:tc>
+        <w:tc>
+          <w:tcPr>
+            <w:tcW w:w="2416" w:type="dxa"/>
+          </w:tcPr>
+          <w:p>
+            <w:r>
+              <w:t xml:space="preserve">Wooden, Glass, </w:t>
+            </w:r>
+            <w:r>
+              <w:t>Plastic</w:t>
+            </w:r>
+          </w:p>
+        </w:tc>
+        <w:tc>
+          <w:tcPr>
+            <w:tcW w:w="2394" w:type="dxa"/>
+          </w:tcPr>
+          <w:p>
+            <w:r>
+              <w:t>Glass</w:t>
+            </w:r>
+          </w:p>
+        </w:tc>
+        <w:tc>
+          <w:tcPr>
+            <w:tcW w:w="1936" w:type="dxa"/>
+          </w:tcPr>
+          <w:p>
+            <w:r>
+              <w:t>Wooden, Glass, Plastic</w:t>
             </w:r>
           </w:p>
         </w:tc>
@@ -2638,63 +2434,129 @@
     <w:p/>
     <w:p>
       <w:r>
-        <w:t>The EleksLaser-A3 pro is being selected largely due to its reviews.</w:t>
-      </w:r>
-    </w:p>
-    <w:p>
-      <w:r>
-        <w:t>The EleksLaser can be programmed with GRBL software which has python compatible libraries, this permits seamless use with the raspberry pi</w:t>
+        <w:t>The detection reliability parameter is of paramount importance and</w:t>
+      </w:r>
+      <w:r>
+        <w:t xml:space="preserve"> as such</w:t>
+      </w:r>
+      <w:r>
+        <w:t xml:space="preserve"> is given a proportionally high weighting, as a result the hall effect sensor setup has been chosen.</w:t>
       </w:r>
     </w:p>
     <w:p>
       <w:pPr>
         <w:pStyle w:val="Heading3"/>
       </w:pPr>
-      <w:bookmarkStart w:id="12" w:name="_Toc531019253"/>
-      <w:r>
-        <w:t>Obstacle detection</w:t>
-      </w:r>
-      <w:bookmarkEnd w:id="12"/>
-    </w:p>
-    <w:p>
-      <w:r>
-        <w:t>When pieces are being moved optimal paths need to be selected for efficiency and to avoid obstacles.</w:t>
-      </w:r>
-      <w:r>
-        <w:t xml:space="preserve"> The A* algorithm has high performance and accuracy.</w:t>
-      </w:r>
-    </w:p>
-    <w:p>
-      <w:pPr>
-        <w:pStyle w:val="Heading2"/>
-      </w:pPr>
-      <w:bookmarkStart w:id="13" w:name="_Toc531019254"/>
-      <w:r>
-        <w:t>Board composition</w:t>
-      </w:r>
-      <w:bookmarkEnd w:id="13"/>
-    </w:p>
-    <w:p>
-      <w:r>
-        <w:t xml:space="preserve">Due to the need to </w:t>
-      </w:r>
-      <w:r>
-        <w:t>use a camera to detect</w:t>
-      </w:r>
-      <w:r>
-        <w:t xml:space="preserve"> board positions and an IR sensor to detect </w:t>
-      </w:r>
-      <w:r>
-        <w:t>centred</w:t>
-      </w:r>
-      <w:r>
-        <w:t xml:space="preserve"> pieces, a need exists to use a board which </w:t>
-      </w:r>
-      <w:r>
-        <w:t xml:space="preserve">facilitates the operation of these </w:t>
-      </w:r>
-      <w:r>
-        <w:t>sensors. An overview of the selection criteria is shown below</w:t>
+      <w:bookmarkStart w:id="10" w:name="_Toc531537480"/>
+      <w:r>
+        <w:t>N</w:t>
+      </w:r>
+      <w:r>
+        <w:t>on-standard configuration</w:t>
+      </w:r>
+      <w:bookmarkEnd w:id="10"/>
+    </w:p>
+    <w:p>
+      <w:r>
+        <w:t>This section assumes that the chess game starts in a random configuration.</w:t>
+      </w:r>
+    </w:p>
+    <w:p>
+      <w:r>
+        <w:t>This poses a few challenges as now the application has no knowledge about any of the pieces on the board, it needs to obtain information about all the pieces on the board, a few solutions are outlined below:</w:t>
+      </w:r>
+    </w:p>
+    <w:p>
+      <w:pPr>
+        <w:pStyle w:val="ListParagraph"/>
+        <w:numPr>
+          <w:ilvl w:val="0"/>
+          <w:numId w:val="3"/>
+        </w:numPr>
+      </w:pPr>
+      <w:r>
+        <w:t xml:space="preserve">The application performs no validation of any piece moves, it </w:t>
+      </w:r>
+      <w:r>
+        <w:t xml:space="preserve">blindly </w:t>
+      </w:r>
+      <w:r>
+        <w:t xml:space="preserve">moves pieces to the requested </w:t>
+      </w:r>
+      <w:r>
+        <w:t>positions.</w:t>
+      </w:r>
+    </w:p>
+    <w:p>
+      <w:pPr>
+        <w:pStyle w:val="ListParagraph"/>
+        <w:numPr>
+          <w:ilvl w:val="0"/>
+          <w:numId w:val="3"/>
+        </w:numPr>
+      </w:pPr>
+      <w:r>
+        <w:t>The user manually inputs all the pieces on the board via an API</w:t>
+      </w:r>
+    </w:p>
+    <w:p>
+      <w:pPr>
+        <w:pStyle w:val="ListParagraph"/>
+        <w:numPr>
+          <w:ilvl w:val="0"/>
+          <w:numId w:val="3"/>
+        </w:numPr>
+      </w:pPr>
+      <w:r>
+        <w:t>NFC chips are embedded into each piece. The application traverses the entire board, reads the NFC chip and constructs an idea of the board.</w:t>
+      </w:r>
+    </w:p>
+    <w:p>
+      <w:r>
+        <w:t>A comparison of these approaches is performed below:</w:t>
+      </w:r>
+    </w:p>
+    <w:p>
+      <w:pPr>
+        <w:pStyle w:val="Caption"/>
+        <w:keepNext/>
+        <w:jc w:val="center"/>
+      </w:pPr>
+      <w:r>
+        <w:t xml:space="preserve">Table </w:t>
+      </w:r>
+      <w:r>
+        <w:rPr>
+          <w:noProof/>
+        </w:rPr>
+        <w:fldChar w:fldCharType="begin"/>
+      </w:r>
+      <w:r>
+        <w:rPr>
+          <w:noProof/>
+        </w:rPr>
+        <w:instrText xml:space="preserve"> SEQ Table \* ARABIC </w:instrText>
+      </w:r>
+      <w:r>
+        <w:rPr>
+          <w:noProof/>
+        </w:rPr>
+        <w:fldChar w:fldCharType="separate"/>
+      </w:r>
+      <w:r>
+        <w:rPr>
+          <w:noProof/>
+        </w:rPr>
+        <w:t>3</w:t>
+      </w:r>
+      <w:r>
+        <w:rPr>
+          <w:noProof/>
+        </w:rPr>
+        <w:fldChar w:fldCharType="end"/>
+      </w:r>
+      <w:r>
+        <w:t>: Comparison of options for starting from a non-standard configuration</w:t>
       </w:r>
     </w:p>
     <w:tbl>
@@ -2722,7 +2584,7 @@
           </w:tcPr>
           <w:p>
             <w:r>
-              <w:t>Finely threaded mesh</w:t>
+              <w:t>No validation</w:t>
             </w:r>
           </w:p>
         </w:tc>
@@ -2732,7 +2594,7 @@
           </w:tcPr>
           <w:p>
             <w:r>
-              <w:t>Wooden chessboard</w:t>
+              <w:t>Manual user input</w:t>
             </w:r>
           </w:p>
         </w:tc>
@@ -2742,7 +2604,7 @@
           </w:tcPr>
           <w:p>
             <w:r>
-              <w:t>Glass</w:t>
+              <w:t>NFC Chips</w:t>
             </w:r>
           </w:p>
         </w:tc>
@@ -2754,7 +2616,7 @@
           </w:tcPr>
           <w:p>
             <w:r>
-              <w:t>Aesthetics</w:t>
+              <w:t>User friendliness</w:t>
             </w:r>
           </w:p>
         </w:tc>
@@ -2764,7 +2626,7 @@
           </w:tcPr>
           <w:p>
             <w:r>
-              <w:t>Cheapish look</w:t>
+              <w:t>Just place the boards</w:t>
             </w:r>
           </w:p>
         </w:tc>
@@ -2774,7 +2636,7 @@
           </w:tcPr>
           <w:p>
             <w:r>
-              <w:t>High quality perception</w:t>
+              <w:t>Cumbersome and error prone</w:t>
             </w:r>
           </w:p>
         </w:tc>
@@ -2784,7 +2646,7 @@
           </w:tcPr>
           <w:p>
             <w:r>
-              <w:t>Mid quality perception</w:t>
+              <w:t>Easy</w:t>
             </w:r>
           </w:p>
         </w:tc>
@@ -2796,7 +2658,7 @@
           </w:tcPr>
           <w:p>
             <w:r>
-              <w:t>Detecting pieces and moves</w:t>
+              <w:t>Timeliness</w:t>
             </w:r>
           </w:p>
         </w:tc>
@@ -2806,7 +2668,7 @@
           </w:tcPr>
           <w:p>
             <w:r>
-              <w:t>IR sensor and camera</w:t>
+              <w:t>Easy</w:t>
             </w:r>
           </w:p>
         </w:tc>
@@ -2814,21 +2676,13 @@
           <w:tcPr>
             <w:tcW w:w="2254" w:type="dxa"/>
           </w:tcPr>
-          <w:p>
-            <w:r>
-              <w:t>Pressure sensor array (cost high)</w:t>
-            </w:r>
-          </w:p>
+          <w:p/>
         </w:tc>
         <w:tc>
           <w:tcPr>
             <w:tcW w:w="2254" w:type="dxa"/>
           </w:tcPr>
-          <w:p>
-            <w:r>
-              <w:t>IR sensor and camera</w:t>
-            </w:r>
-          </w:p>
+          <w:p/>
         </w:tc>
       </w:tr>
       <w:tr>
@@ -2838,37 +2692,492 @@
           </w:tcPr>
           <w:p>
             <w:r>
+              <w:t xml:space="preserve">Materials cost </w:t>
+            </w:r>
+          </w:p>
+        </w:tc>
+        <w:tc>
+          <w:tcPr>
+            <w:tcW w:w="2254" w:type="dxa"/>
+          </w:tcPr>
+          <w:p>
+            <w:r>
+              <w:t>$0</w:t>
+            </w:r>
+          </w:p>
+        </w:tc>
+        <w:tc>
+          <w:tcPr>
+            <w:tcW w:w="2254" w:type="dxa"/>
+          </w:tcPr>
+          <w:p>
+            <w:r>
+              <w:t>$0</w:t>
+            </w:r>
+          </w:p>
+        </w:tc>
+        <w:tc>
+          <w:tcPr>
+            <w:tcW w:w="2254" w:type="dxa"/>
+          </w:tcPr>
+          <w:p>
+            <w:r>
+              <w:t>$</w:t>
+            </w:r>
+            <w:r>
+              <w:t>185 total ($5 per tag and $25 for NFC reader)</w:t>
+            </w:r>
+          </w:p>
+        </w:tc>
+      </w:tr>
+      <w:tr>
+        <w:tc>
+          <w:tcPr>
+            <w:tcW w:w="2254" w:type="dxa"/>
+          </w:tcPr>
+          <w:p>
+            <w:r>
+              <w:lastRenderedPageBreak/>
+              <w:t>Programming required</w:t>
+            </w:r>
+          </w:p>
+        </w:tc>
+        <w:tc>
+          <w:tcPr>
+            <w:tcW w:w="2254" w:type="dxa"/>
+          </w:tcPr>
+          <w:p>
+            <w:r>
+              <w:t>Minor amount, code paths are required that perform no validation</w:t>
+            </w:r>
+          </w:p>
+        </w:tc>
+        <w:tc>
+          <w:tcPr>
+            <w:tcW w:w="2254" w:type="dxa"/>
+          </w:tcPr>
+          <w:p>
+            <w:r>
+              <w:t>None, existing infrastructure can be leveraged</w:t>
+            </w:r>
+          </w:p>
+        </w:tc>
+        <w:tc>
+          <w:tcPr>
+            <w:tcW w:w="2254" w:type="dxa"/>
+          </w:tcPr>
+          <w:p>
+            <w:r>
+              <w:t xml:space="preserve">Interaction </w:t>
+            </w:r>
+          </w:p>
+        </w:tc>
+      </w:tr>
+      <w:tr>
+        <w:tc>
+          <w:tcPr>
+            <w:tcW w:w="2254" w:type="dxa"/>
+          </w:tcPr>
+          <w:p>
+            <w:r>
+              <w:t>Other considerations</w:t>
+            </w:r>
+          </w:p>
+        </w:tc>
+        <w:tc>
+          <w:tcPr>
+            <w:tcW w:w="2254" w:type="dxa"/>
+          </w:tcPr>
+          <w:p/>
+        </w:tc>
+        <w:tc>
+          <w:tcPr>
+            <w:tcW w:w="2254" w:type="dxa"/>
+          </w:tcPr>
+          <w:p/>
+        </w:tc>
+        <w:tc>
+          <w:tcPr>
+            <w:tcW w:w="2254" w:type="dxa"/>
+          </w:tcPr>
+          <w:p>
+            <w:r>
+              <w:t xml:space="preserve">NFC chips </w:t>
+            </w:r>
+            <w:r>
+              <w:t xml:space="preserve">would need to be embedded into </w:t>
+            </w:r>
+            <w:r>
+              <w:t>each piece, they would need to be secured. This is an additional cost</w:t>
+            </w:r>
+          </w:p>
+        </w:tc>
+      </w:tr>
+    </w:tbl>
+    <w:p>
+      <w:pPr>
+        <w:pStyle w:val="Heading2"/>
+      </w:pPr>
+      <w:bookmarkStart w:id="11" w:name="_Toc531537481"/>
+      <w:r>
+        <w:t>Piece movement</w:t>
+      </w:r>
+      <w:bookmarkEnd w:id="11"/>
+    </w:p>
+    <w:p>
+      <w:r>
+        <w:t>In order to move the chess pieces</w:t>
+      </w:r>
+      <w:r>
+        <w:t>,</w:t>
+      </w:r>
+      <w:r>
+        <w:t xml:space="preserve"> </w:t>
+      </w:r>
+      <w:r>
+        <w:t>magnetic</w:t>
+      </w:r>
+      <w:r>
+        <w:t xml:space="preserve"> material is attached to the underside of each </w:t>
+      </w:r>
+      <w:r>
+        <w:t>chess piece</w:t>
+      </w:r>
+      <w:r>
+        <w:t>. A</w:t>
+      </w:r>
+      <w:r>
+        <w:t xml:space="preserve">n electromagnet will then be used to </w:t>
+      </w:r>
+      <w:r>
+        <w:t xml:space="preserve">magnetically attract those pieces and move them to </w:t>
+      </w:r>
+      <w:r>
+        <w:t>their desired positions.</w:t>
+      </w:r>
+      <w:r>
+        <w:t xml:space="preserve"> To prevent jittering the very middle of the piece should be grasped.</w:t>
+      </w:r>
+    </w:p>
+    <w:p>
+      <w:pPr>
+        <w:pStyle w:val="Heading3"/>
+      </w:pPr>
+      <w:bookmarkStart w:id="12" w:name="_Toc531537482"/>
+      <w:r>
+        <w:t>Electromagnet</w:t>
+      </w:r>
+      <w:bookmarkEnd w:id="12"/>
+    </w:p>
+    <w:p>
+      <w:r>
+        <w:t xml:space="preserve">A grove electromagnet was chosen for use due to its low cost, this electromagnet connects to a GrovePi+ board which integrates directly with the raspberry Pi. The GrovePi+ facilitates the use of many sensors simultaneously. </w:t>
+      </w:r>
+    </w:p>
+    <w:p>
+      <w:pPr>
+        <w:pStyle w:val="Heading3"/>
+      </w:pPr>
+      <w:bookmarkStart w:id="13" w:name="_Toc531537483"/>
+      <w:r>
+        <w:t>IR Sensor</w:t>
+      </w:r>
+      <w:r>
+        <w:t xml:space="preserve"> (Only for glass board)</w:t>
+      </w:r>
+      <w:bookmarkEnd w:id="13"/>
+    </w:p>
+    <w:p>
+      <w:r>
+        <w:t xml:space="preserve">An IR sensor can be used to detect where a piece is on the board square, a Sharp </w:t>
+      </w:r>
+      <w:r>
+        <w:t>GP2Y0A41SK0F</w:t>
+      </w:r>
+      <w:r>
+        <w:t xml:space="preserve"> IR sensor provides a cost-effective way to do this. If this sensor is rotated a series of data points can be obtained to provide a better estimate of the centre of the piece.</w:t>
+      </w:r>
+    </w:p>
+    <w:p>
+      <w:pPr>
+        <w:pStyle w:val="Heading3"/>
+      </w:pPr>
+      <w:bookmarkStart w:id="14" w:name="_Toc531537484"/>
+      <w:r>
+        <w:t>Hall effect sensor (all boards)</w:t>
+      </w:r>
+      <w:bookmarkEnd w:id="14"/>
+    </w:p>
+    <w:p>
+      <w:r>
+        <w:t>A hall effect sensor can be used to detect magnetic fields at a distance, if each piece is embedded with a magnet and each board square has a corresponding hall sensor, then detecting piece movements is a trivial task.</w:t>
+      </w:r>
+    </w:p>
+    <w:p>
+      <w:pPr>
+        <w:pStyle w:val="Heading3"/>
+      </w:pPr>
+      <w:bookmarkStart w:id="15" w:name="_Toc531537485"/>
+      <w:r>
+        <w:t>Robotic apparatus</w:t>
+      </w:r>
+      <w:bookmarkEnd w:id="15"/>
+      <w:r>
+        <w:t xml:space="preserve"> </w:t>
+      </w:r>
+    </w:p>
+    <w:p>
+      <w:r>
+        <w:t xml:space="preserve">Off the shelf solutions for the robotic apparatus have been evaluated. A comparison below shows the differences between </w:t>
+      </w:r>
+      <w:r>
+        <w:t xml:space="preserve">two </w:t>
+      </w:r>
+      <w:r>
+        <w:t>low-cost alternatives:</w:t>
+      </w:r>
+    </w:p>
+    <w:p>
+      <w:pPr>
+        <w:pStyle w:val="Caption"/>
+        <w:keepNext/>
+        <w:jc w:val="center"/>
+      </w:pPr>
+      <w:r>
+        <w:t xml:space="preserve">Table </w:t>
+      </w:r>
+      <w:r>
+        <w:rPr>
+          <w:noProof/>
+        </w:rPr>
+        <w:fldChar w:fldCharType="begin"/>
+      </w:r>
+      <w:r>
+        <w:rPr>
+          <w:noProof/>
+        </w:rPr>
+        <w:instrText xml:space="preserve"> SEQ Table \* ARABIC </w:instrText>
+      </w:r>
+      <w:r>
+        <w:rPr>
+          <w:noProof/>
+        </w:rPr>
+        <w:fldChar w:fldCharType="separate"/>
+      </w:r>
+      <w:r>
+        <w:rPr>
+          <w:noProof/>
+        </w:rPr>
+        <w:t>4</w:t>
+      </w:r>
+      <w:r>
+        <w:rPr>
+          <w:noProof/>
+        </w:rPr>
+        <w:fldChar w:fldCharType="end"/>
+      </w:r>
+      <w:r>
+        <w:t>: Comparison of low-cost robotic arms</w:t>
+      </w:r>
+    </w:p>
+    <w:tbl>
+      <w:tblPr>
+        <w:tblStyle w:val="TableGrid"/>
+        <w:tblW w:w="0" w:type="auto"/>
+        <w:tblLook w:val="04A0" w:firstRow="1" w:lastRow="0" w:firstColumn="1" w:lastColumn="0" w:noHBand="0" w:noVBand="1"/>
+      </w:tblPr>
+      <w:tblGrid>
+        <w:gridCol w:w="3005"/>
+        <w:gridCol w:w="3005"/>
+        <w:gridCol w:w="3006"/>
+      </w:tblGrid>
+      <w:tr>
+        <w:tc>
+          <w:tcPr>
+            <w:tcW w:w="3005" w:type="dxa"/>
+          </w:tcPr>
+          <w:p/>
+        </w:tc>
+        <w:tc>
+          <w:tcPr>
+            <w:tcW w:w="3005" w:type="dxa"/>
+          </w:tcPr>
+          <w:p>
+            <w:r>
+              <w:t>EleksLaser-A3 pro 2.5W</w:t>
+            </w:r>
+          </w:p>
+        </w:tc>
+        <w:tc>
+          <w:tcPr>
+            <w:tcW w:w="3006" w:type="dxa"/>
+          </w:tcPr>
+          <w:p>
+            <w:r>
+              <w:t>Makeblock XY stage</w:t>
+            </w:r>
+          </w:p>
+        </w:tc>
+      </w:tr>
+      <w:tr>
+        <w:tc>
+          <w:tcPr>
+            <w:tcW w:w="3005" w:type="dxa"/>
+          </w:tcPr>
+          <w:p>
+            <w:r>
               <w:t>Cost</w:t>
             </w:r>
-          </w:p>
-        </w:tc>
-        <w:tc>
-          <w:tcPr>
-            <w:tcW w:w="2254" w:type="dxa"/>
-          </w:tcPr>
-          <w:p>
-            <w:r>
-              <w:t>Low</w:t>
-            </w:r>
-          </w:p>
-        </w:tc>
-        <w:tc>
-          <w:tcPr>
-            <w:tcW w:w="2254" w:type="dxa"/>
-          </w:tcPr>
-          <w:p>
-            <w:r>
-              <w:t>Medium-Very high</w:t>
-            </w:r>
-          </w:p>
-        </w:tc>
-        <w:tc>
-          <w:tcPr>
-            <w:tcW w:w="2254" w:type="dxa"/>
-          </w:tcPr>
-          <w:p>
-            <w:r>
-              <w:t>Medium</w:t>
+            <w:r>
+              <w:t xml:space="preserve"> (AUD)</w:t>
+            </w:r>
+          </w:p>
+        </w:tc>
+        <w:tc>
+          <w:tcPr>
+            <w:tcW w:w="3005" w:type="dxa"/>
+          </w:tcPr>
+          <w:p>
+            <w:r>
+              <w:t>$315</w:t>
+            </w:r>
+          </w:p>
+        </w:tc>
+        <w:tc>
+          <w:tcPr>
+            <w:tcW w:w="3006" w:type="dxa"/>
+          </w:tcPr>
+          <w:p>
+            <w:r>
+              <w:t>$250</w:t>
+            </w:r>
+          </w:p>
+        </w:tc>
+      </w:tr>
+      <w:tr>
+        <w:tc>
+          <w:tcPr>
+            <w:tcW w:w="3005" w:type="dxa"/>
+          </w:tcPr>
+          <w:p>
+            <w:r>
+              <w:t>Working area</w:t>
+            </w:r>
+          </w:p>
+        </w:tc>
+        <w:tc>
+          <w:tcPr>
+            <w:tcW w:w="3005" w:type="dxa"/>
+          </w:tcPr>
+          <w:p>
+            <w:r>
+              <w:t>30x40cm</w:t>
+            </w:r>
+          </w:p>
+        </w:tc>
+        <w:tc>
+          <w:tcPr>
+            <w:tcW w:w="3006" w:type="dxa"/>
+          </w:tcPr>
+          <w:p>
+            <w:r>
+              <w:t>31x39cm</w:t>
+            </w:r>
+          </w:p>
+        </w:tc>
+      </w:tr>
+      <w:tr>
+        <w:tc>
+          <w:tcPr>
+            <w:tcW w:w="3005" w:type="dxa"/>
+          </w:tcPr>
+          <w:p>
+            <w:r>
+              <w:t>Electrical requirements</w:t>
+            </w:r>
+          </w:p>
+        </w:tc>
+        <w:tc>
+          <w:tcPr>
+            <w:tcW w:w="3005" w:type="dxa"/>
+          </w:tcPr>
+          <w:p>
+            <w:r>
+              <w:t>12V, 5A</w:t>
+            </w:r>
+          </w:p>
+        </w:tc>
+        <w:tc>
+          <w:tcPr>
+            <w:tcW w:w="3006" w:type="dxa"/>
+          </w:tcPr>
+          <w:p>
+            <w:r>
+              <w:t>12V, 3A</w:t>
+            </w:r>
+          </w:p>
+        </w:tc>
+      </w:tr>
+      <w:tr>
+        <w:tc>
+          <w:tcPr>
+            <w:tcW w:w="3005" w:type="dxa"/>
+          </w:tcPr>
+          <w:p>
+            <w:r>
+              <w:t>Weight</w:t>
+            </w:r>
+          </w:p>
+        </w:tc>
+        <w:tc>
+          <w:tcPr>
+            <w:tcW w:w="3005" w:type="dxa"/>
+          </w:tcPr>
+          <w:p>
+            <w:r>
+              <w:t>3.4kg</w:t>
+            </w:r>
+          </w:p>
+        </w:tc>
+        <w:tc>
+          <w:tcPr>
+            <w:tcW w:w="3006" w:type="dxa"/>
+          </w:tcPr>
+          <w:p>
+            <w:r>
+              <w:t>3.17kg</w:t>
+            </w:r>
+          </w:p>
+        </w:tc>
+      </w:tr>
+      <w:tr>
+        <w:tc>
+          <w:tcPr>
+            <w:tcW w:w="3005" w:type="dxa"/>
+          </w:tcPr>
+          <w:p>
+            <w:r>
+              <w:t>Reviews</w:t>
+            </w:r>
+          </w:p>
+        </w:tc>
+        <w:tc>
+          <w:tcPr>
+            <w:tcW w:w="3005" w:type="dxa"/>
+          </w:tcPr>
+          <w:p>
+            <w:r>
+              <w:t>Good reviews about use</w:t>
+            </w:r>
+          </w:p>
+        </w:tc>
+        <w:tc>
+          <w:tcPr>
+            <w:tcW w:w="3006" w:type="dxa"/>
+          </w:tcPr>
+          <w:p>
+            <w:r>
+              <w:t>Complaints about jittering, difficulty of construction and outdated documentation</w:t>
             </w:r>
           </w:p>
         </w:tc>
@@ -2877,42 +3186,42 @@
     <w:p/>
     <w:p>
       <w:r>
-        <w:t xml:space="preserve">Potential issues with pressure sensors are highlighted in </w:t>
-      </w:r>
-      <w:r>
-        <w:fldChar w:fldCharType="begin"/>
-      </w:r>
-      <w:r>
-        <w:instrText xml:space="preserve"> REF _Ref531017576 \h </w:instrText>
-      </w:r>
-      <w:r>
-        <w:fldChar w:fldCharType="separate"/>
-      </w:r>
-      <w:r>
-        <w:t xml:space="preserve">Table </w:t>
-      </w:r>
-      <w:r>
-        <w:rPr>
-          <w:noProof/>
-        </w:rPr>
-        <w:t>1</w:t>
-      </w:r>
-      <w:r>
-        <w:fldChar w:fldCharType="end"/>
-      </w:r>
-      <w:r>
-        <w:t>.</w:t>
+        <w:t>The EleksLaser-A3 pro is being selected largely due to its reviews.</w:t>
+      </w:r>
+    </w:p>
+    <w:p>
+      <w:r>
+        <w:t>The EleksLaser can be programmed with GRBL software which has python compatible libraries, this permits seamless use with the raspberry pi</w:t>
+      </w:r>
+    </w:p>
+    <w:p>
+      <w:pPr>
+        <w:pStyle w:val="Heading3"/>
+      </w:pPr>
+      <w:bookmarkStart w:id="16" w:name="_Toc531537486"/>
+      <w:r>
+        <w:lastRenderedPageBreak/>
+        <w:t>Obstacle detection</w:t>
+      </w:r>
+      <w:bookmarkEnd w:id="16"/>
+    </w:p>
+    <w:p>
+      <w:r>
+        <w:t>When pieces are being moved optimal paths need to be selected for efficiency and to avoid obstacles.</w:t>
+      </w:r>
+      <w:r>
+        <w:t xml:space="preserve"> The A* algorithm has high performance and accuracy.</w:t>
       </w:r>
     </w:p>
     <w:p>
       <w:pPr>
         <w:pStyle w:val="Heading1"/>
       </w:pPr>
-      <w:bookmarkStart w:id="14" w:name="_Toc531019255"/>
+      <w:bookmarkStart w:id="17" w:name="_Toc531537487"/>
       <w:r>
         <w:t>Artificial intelligence</w:t>
       </w:r>
-      <w:bookmarkEnd w:id="14"/>
+      <w:bookmarkEnd w:id="17"/>
     </w:p>
     <w:p>
       <w:r>
@@ -2935,7 +3244,6 @@
         <w:rPr>
           <w:noProof/>
         </w:rPr>
-        <w:lastRenderedPageBreak/>
         <w:drawing>
           <wp:inline distT="0" distB="0" distL="0" distR="0" wp14:anchorId="4DB441D6" wp14:editId="2913EE17">
             <wp:extent cx="5731510" cy="2456180"/>
@@ -2977,11 +3285,11 @@
       <w:pPr>
         <w:pStyle w:val="Heading1"/>
       </w:pPr>
-      <w:bookmarkStart w:id="15" w:name="_Toc531019256"/>
+      <w:bookmarkStart w:id="18" w:name="_Toc531537488"/>
       <w:r>
         <w:t>Power supplies</w:t>
       </w:r>
-      <w:bookmarkEnd w:id="15"/>
+      <w:bookmarkEnd w:id="18"/>
     </w:p>
     <w:p>
       <w:r>
@@ -3000,11 +3308,11 @@
       <w:pPr>
         <w:pStyle w:val="Heading1"/>
       </w:pPr>
-      <w:bookmarkStart w:id="16" w:name="_Toc531019257"/>
+      <w:bookmarkStart w:id="19" w:name="_Toc531537489"/>
       <w:r>
         <w:t>Minimum viable product</w:t>
       </w:r>
-      <w:bookmarkEnd w:id="16"/>
+      <w:bookmarkEnd w:id="19"/>
     </w:p>
     <w:p>
       <w:r>
@@ -3043,8 +3351,6 @@
           <w:numId w:val="7"/>
         </w:numPr>
       </w:pPr>
-      <w:bookmarkStart w:id="17" w:name="_GoBack"/>
-      <w:bookmarkEnd w:id="17"/>
       <w:r>
         <w:t>Pieces will move without touching each other</w:t>
       </w:r>
@@ -3184,7 +3490,7 @@
           </w:tcPr>
           <w:p>
             <w:r>
-              <w:t>Raspberry Pi Camera Module v2</w:t>
+              <w:t>Hall effect sensors</w:t>
             </w:r>
           </w:p>
         </w:tc>
@@ -3194,7 +3500,7 @@
           </w:tcPr>
           <w:p>
             <w:r>
-              <w:t>40</w:t>
+              <w:t>4 x 64</w:t>
             </w:r>
           </w:p>
         </w:tc>
@@ -3206,13 +3512,7 @@
           </w:tcPr>
           <w:p>
             <w:r>
-              <w:t xml:space="preserve">Sharp </w:t>
-            </w:r>
-            <w:r>
-              <w:t>GP2Y0A41SK0F</w:t>
-            </w:r>
-            <w:r>
-              <w:t xml:space="preserve"> IR sensor</w:t>
+              <w:t>Raspberry pi port expander</w:t>
             </w:r>
           </w:p>
         </w:tc>
@@ -3222,7 +3522,7 @@
           </w:tcPr>
           <w:p>
             <w:r>
-              <w:t>5</w:t>
+              <w:t>10</w:t>
             </w:r>
           </w:p>
         </w:tc>
@@ -3234,7 +3534,8 @@
           </w:tcPr>
           <w:p>
             <w:r>
-              <w:t>EleksLaser-A3 pro 2.5W</w:t>
+              <w:lastRenderedPageBreak/>
+              <w:t>PCB for hall sensors</w:t>
             </w:r>
           </w:p>
         </w:tc>
@@ -3244,7 +3545,7 @@
           </w:tcPr>
           <w:p>
             <w:r>
-              <w:t>315</w:t>
+              <w:t>70</w:t>
             </w:r>
           </w:p>
         </w:tc>
@@ -3256,7 +3557,7 @@
           </w:tcPr>
           <w:p>
             <w:r>
-              <w:t>Grove electromagnet</w:t>
+              <w:t>EleksLaser-A3 pro 2.5W</w:t>
             </w:r>
           </w:p>
         </w:tc>
@@ -3266,7 +3567,7 @@
           </w:tcPr>
           <w:p>
             <w:r>
-              <w:t>15</w:t>
+              <w:t>315</w:t>
             </w:r>
           </w:p>
         </w:tc>
@@ -3278,7 +3579,7 @@
           </w:tcPr>
           <w:p>
             <w:r>
-              <w:t>12V supply</w:t>
+              <w:t>Grove electromagnet</w:t>
             </w:r>
           </w:p>
         </w:tc>
@@ -3288,7 +3589,7 @@
           </w:tcPr>
           <w:p>
             <w:r>
-              <w:t>31</w:t>
+              <w:t>15</w:t>
             </w:r>
           </w:p>
         </w:tc>
@@ -3300,7 +3601,7 @@
           </w:tcPr>
           <w:p>
             <w:r>
-              <w:t>10000 mAh supply</w:t>
+              <w:t>12V supply</w:t>
             </w:r>
           </w:p>
         </w:tc>
@@ -3310,7 +3611,7 @@
           </w:tcPr>
           <w:p>
             <w:r>
-              <w:t>30</w:t>
+              <w:t>31</w:t>
             </w:r>
           </w:p>
         </w:tc>
@@ -3320,13 +3621,21 @@
           <w:tcPr>
             <w:tcW w:w="4508" w:type="dxa"/>
           </w:tcPr>
-          <w:p/>
+          <w:p>
+            <w:r>
+              <w:t>10000 mAh supply</w:t>
+            </w:r>
+          </w:p>
         </w:tc>
         <w:tc>
           <w:tcPr>
             <w:tcW w:w="4508" w:type="dxa"/>
           </w:tcPr>
-          <w:p/>
+          <w:p>
+            <w:r>
+              <w:t>30</w:t>
+            </w:r>
+          </w:p>
         </w:tc>
       </w:tr>
       <w:tr>
@@ -3334,6 +3643,20 @@
           <w:tcPr>
             <w:tcW w:w="4508" w:type="dxa"/>
           </w:tcPr>
+          <w:p/>
+        </w:tc>
+        <w:tc>
+          <w:tcPr>
+            <w:tcW w:w="4508" w:type="dxa"/>
+          </w:tcPr>
+          <w:p/>
+        </w:tc>
+      </w:tr>
+      <w:tr>
+        <w:tc>
+          <w:tcPr>
+            <w:tcW w:w="4508" w:type="dxa"/>
+          </w:tcPr>
           <w:p>
             <w:pPr>
               <w:rPr>
@@ -3360,7 +3683,37 @@
           </w:tcPr>
           <w:p>
             <w:r>
-              <w:t>519</w:t>
+              <w:t>810</w:t>
+            </w:r>
+          </w:p>
+        </w:tc>
+      </w:tr>
+      <w:tr>
+        <w:tc>
+          <w:tcPr>
+            <w:tcW w:w="4508" w:type="dxa"/>
+          </w:tcPr>
+          <w:p>
+            <w:pPr>
+              <w:rPr>
+                <w:b/>
+              </w:rPr>
+            </w:pPr>
+            <w:r>
+              <w:rPr>
+                <w:b/>
+              </w:rPr>
+              <w:t>Total + 15%:</w:t>
+            </w:r>
+          </w:p>
+        </w:tc>
+        <w:tc>
+          <w:tcPr>
+            <w:tcW w:w="4508" w:type="dxa"/>
+          </w:tcPr>
+          <w:p>
+            <w:r>
+              <w:t>931.5</w:t>
             </w:r>
           </w:p>
         </w:tc>
@@ -3371,11 +3724,11 @@
       <w:pPr>
         <w:pStyle w:val="Heading1"/>
       </w:pPr>
-      <w:bookmarkStart w:id="18" w:name="_Toc531019258"/>
+      <w:bookmarkStart w:id="20" w:name="_Toc531537490"/>
       <w:r>
         <w:t>Limitations</w:t>
       </w:r>
-      <w:bookmarkEnd w:id="18"/>
+      <w:bookmarkEnd w:id="20"/>
     </w:p>
     <w:p>
       <w:r>
@@ -3394,7 +3747,6 @@
         </w:numPr>
       </w:pPr>
       <w:r>
-        <w:lastRenderedPageBreak/>
         <w:t>Resetting of the board</w:t>
       </w:r>
     </w:p>
@@ -5369,7 +5721,7 @@
 </file>
 
 <file path=customXml/itemProps1.xml><?xml version="1.0" encoding="utf-8"?>
-<ds:datastoreItem xmlns:ds="http://schemas.openxmlformats.org/officeDocument/2006/customXml" ds:itemID="{F507EB17-13B3-442E-A403-9850DBBD1507}">
+<ds:datastoreItem xmlns:ds="http://schemas.openxmlformats.org/officeDocument/2006/customXml" ds:itemID="{D267E74F-4C69-4455-84BC-887CAA7E9DE2}">
   <ds:schemaRefs>
     <ds:schemaRef ds:uri="http://schemas.openxmlformats.org/officeDocument/2006/bibliography"/>
   </ds:schemaRefs>

</xml_diff>